<commit_message>
Update Change By Na
</commit_message>
<xml_diff>
--- a/URS Description V 1.0.docx
+++ b/URS Description V 1.0.docx
@@ -17,7 +17,27 @@
           <w:bCs/>
           <w:color w:val="000000"/>
         </w:rPr>
-        <w:t>URS01 The customer can register themselves to the system</w:t>
+        <w:t xml:space="preserve">URS01 </w:t>
+      </w:r>
+      <w:proofErr w:type="gramStart"/>
+      <w:r>
+        <w:rPr>
+          <w:rFonts w:asciiTheme="majorHAnsi" w:hAnsiTheme="majorHAnsi" w:cs="Arial"/>
+          <w:b/>
+          <w:bCs/>
+          <w:color w:val="000000"/>
+        </w:rPr>
+        <w:t>The</w:t>
+      </w:r>
+      <w:proofErr w:type="gramEnd"/>
+      <w:r>
+        <w:rPr>
+          <w:rFonts w:asciiTheme="majorHAnsi" w:hAnsiTheme="majorHAnsi" w:cs="Arial"/>
+          <w:b/>
+          <w:bCs/>
+          <w:color w:val="000000"/>
+        </w:rPr>
+        <w:t xml:space="preserve"> customer can register themselves to the system</w:t>
       </w:r>
     </w:p>
     <w:p>
@@ -37,7 +57,23 @@
           <w:szCs w:val="26"/>
         </w:rPr>
         <w:tab/>
-        <w:t xml:space="preserve">The user has to register their information in order to use the system. The user has to provide their name, address, username, password, and picture to register to the system. </w:t>
+        <w:t>The user has to register their information in order to use the system. The user has to provide their name, address, username</w:t>
+      </w:r>
+      <w:r>
+        <w:rPr>
+          <w:rFonts w:asciiTheme="majorHAnsi" w:hAnsiTheme="majorHAnsi"/>
+          <w:sz w:val="26"/>
+          <w:szCs w:val="26"/>
+        </w:rPr>
+        <w:t>, password</w:t>
+      </w:r>
+      <w:r>
+        <w:rPr>
+          <w:rFonts w:asciiTheme="majorHAnsi" w:hAnsiTheme="majorHAnsi"/>
+          <w:sz w:val="26"/>
+          <w:szCs w:val="26"/>
+        </w:rPr>
+        <w:t xml:space="preserve">, and picture to register to the system. </w:t>
       </w:r>
     </w:p>
     <w:p>
@@ -365,7 +401,25 @@
                 <w:color w:val="000000"/>
                 <w:szCs w:val="22"/>
               </w:rPr>
-              <w:t>"Katniss"</w:t>
+              <w:t>"</w:t>
+            </w:r>
+            <w:proofErr w:type="spellStart"/>
+            <w:r>
+              <w:rPr>
+                <w:rFonts w:asciiTheme="majorHAnsi" w:eastAsia="Times New Roman" w:hAnsiTheme="majorHAnsi" w:cs="Tahoma"/>
+                <w:color w:val="000000"/>
+                <w:szCs w:val="22"/>
+              </w:rPr>
+              <w:t>Katniss</w:t>
+            </w:r>
+            <w:proofErr w:type="spellEnd"/>
+            <w:r>
+              <w:rPr>
+                <w:rFonts w:asciiTheme="majorHAnsi" w:eastAsia="Times New Roman" w:hAnsiTheme="majorHAnsi" w:cs="Tahoma"/>
+                <w:color w:val="000000"/>
+                <w:szCs w:val="22"/>
+              </w:rPr>
+              <w:t>"</w:t>
             </w:r>
           </w:p>
         </w:tc>
@@ -516,7 +570,25 @@
                 <w:color w:val="000000"/>
                 <w:szCs w:val="22"/>
               </w:rPr>
-              <w:t>"Everdeen"</w:t>
+              <w:t>"</w:t>
+            </w:r>
+            <w:proofErr w:type="spellStart"/>
+            <w:r>
+              <w:rPr>
+                <w:rFonts w:asciiTheme="majorHAnsi" w:eastAsia="Times New Roman" w:hAnsiTheme="majorHAnsi" w:cs="Tahoma"/>
+                <w:color w:val="000000"/>
+                <w:szCs w:val="22"/>
+              </w:rPr>
+              <w:t>Everdeen</w:t>
+            </w:r>
+            <w:proofErr w:type="spellEnd"/>
+            <w:r>
+              <w:rPr>
+                <w:rFonts w:asciiTheme="majorHAnsi" w:eastAsia="Times New Roman" w:hAnsiTheme="majorHAnsi" w:cs="Tahoma"/>
+                <w:color w:val="000000"/>
+                <w:szCs w:val="22"/>
+              </w:rPr>
+              <w:t>"</w:t>
             </w:r>
           </w:p>
         </w:tc>
@@ -620,7 +692,23 @@
                 <w:color w:val="000000"/>
                 <w:szCs w:val="22"/>
               </w:rPr>
-              <w:t>Address should be real information</w:t>
+              <w:t xml:space="preserve">Address </w:t>
+            </w:r>
+            <w:r>
+              <w:rPr>
+                <w:rFonts w:asciiTheme="majorHAnsi" w:eastAsia="Times New Roman" w:hAnsiTheme="majorHAnsi" w:cs="Tahoma"/>
+                <w:color w:val="000000"/>
+                <w:szCs w:val="22"/>
+              </w:rPr>
+              <w:t>should be</w:t>
+            </w:r>
+            <w:r>
+              <w:rPr>
+                <w:rFonts w:asciiTheme="majorHAnsi" w:eastAsia="Times New Roman" w:hAnsiTheme="majorHAnsi" w:cs="Tahoma"/>
+                <w:color w:val="000000"/>
+                <w:szCs w:val="22"/>
+              </w:rPr>
+              <w:t xml:space="preserve"> real information</w:t>
             </w:r>
             <w:r>
               <w:rPr>
@@ -699,7 +787,61 @@
                 <w:color w:val="000000"/>
                 <w:szCs w:val="22"/>
               </w:rPr>
-              <w:t>"The Seem Distict 12 Panem"</w:t>
+              <w:t>"</w:t>
+            </w:r>
+            <w:proofErr w:type="spellStart"/>
+            <w:r>
+              <w:rPr>
+                <w:rFonts w:asciiTheme="majorHAnsi" w:eastAsia="Times New Roman" w:hAnsiTheme="majorHAnsi" w:cs="Tahoma"/>
+                <w:color w:val="000000"/>
+                <w:szCs w:val="22"/>
+              </w:rPr>
+              <w:t>The</w:t>
+            </w:r>
+            <w:proofErr w:type="spellEnd"/>
+            <w:r>
+              <w:rPr>
+                <w:rFonts w:asciiTheme="majorHAnsi" w:eastAsia="Times New Roman" w:hAnsiTheme="majorHAnsi" w:cs="Tahoma"/>
+                <w:color w:val="000000"/>
+                <w:szCs w:val="22"/>
+              </w:rPr>
+              <w:t xml:space="preserve"> Seem </w:t>
+            </w:r>
+            <w:proofErr w:type="spellStart"/>
+            <w:r>
+              <w:rPr>
+                <w:rFonts w:asciiTheme="majorHAnsi" w:eastAsia="Times New Roman" w:hAnsiTheme="majorHAnsi" w:cs="Tahoma"/>
+                <w:color w:val="000000"/>
+                <w:szCs w:val="22"/>
+              </w:rPr>
+              <w:t>Distict</w:t>
+            </w:r>
+            <w:proofErr w:type="spellEnd"/>
+            <w:r>
+              <w:rPr>
+                <w:rFonts w:asciiTheme="majorHAnsi" w:eastAsia="Times New Roman" w:hAnsiTheme="majorHAnsi" w:cs="Tahoma"/>
+                <w:color w:val="000000"/>
+                <w:szCs w:val="22"/>
+              </w:rPr>
+              <w:t xml:space="preserve"> 12 </w:t>
+            </w:r>
+            <w:proofErr w:type="spellStart"/>
+            <w:r>
+              <w:rPr>
+                <w:rFonts w:asciiTheme="majorHAnsi" w:eastAsia="Times New Roman" w:hAnsiTheme="majorHAnsi" w:cs="Tahoma"/>
+                <w:color w:val="000000"/>
+                <w:szCs w:val="22"/>
+              </w:rPr>
+              <w:t>Panem</w:t>
+            </w:r>
+            <w:proofErr w:type="spellEnd"/>
+            <w:r>
+              <w:rPr>
+                <w:rFonts w:asciiTheme="majorHAnsi" w:eastAsia="Times New Roman" w:hAnsiTheme="majorHAnsi" w:cs="Tahoma"/>
+                <w:color w:val="000000"/>
+                <w:szCs w:val="22"/>
+              </w:rPr>
+              <w:t>"</w:t>
             </w:r>
           </w:p>
         </w:tc>
@@ -834,7 +976,25 @@
                 <w:color w:val="000000"/>
                 <w:szCs w:val="22"/>
               </w:rPr>
-              <w:t>"Katniss"</w:t>
+              <w:t>"</w:t>
+            </w:r>
+            <w:proofErr w:type="spellStart"/>
+            <w:r>
+              <w:rPr>
+                <w:rFonts w:asciiTheme="majorHAnsi" w:eastAsia="Times New Roman" w:hAnsiTheme="majorHAnsi" w:cs="Tahoma"/>
+                <w:color w:val="000000"/>
+                <w:szCs w:val="22"/>
+              </w:rPr>
+              <w:t>Katniss</w:t>
+            </w:r>
+            <w:proofErr w:type="spellEnd"/>
+            <w:r>
+              <w:rPr>
+                <w:rFonts w:asciiTheme="majorHAnsi" w:eastAsia="Times New Roman" w:hAnsiTheme="majorHAnsi" w:cs="Tahoma"/>
+                <w:color w:val="000000"/>
+                <w:szCs w:val="22"/>
+              </w:rPr>
+              <w:t>"</w:t>
             </w:r>
           </w:p>
         </w:tc>
@@ -1106,7 +1266,7 @@
                 <w:szCs w:val="22"/>
               </w:rPr>
               <w:drawing>
-                <wp:anchor distT="0" distB="0" distL="114300" distR="114300" simplePos="0" relativeHeight="251665408" behindDoc="0" locked="0" layoutInCell="1" allowOverlap="1">
+                <wp:anchor distT="0" distB="0" distL="114300" distR="114300" simplePos="0" relativeHeight="251671552" behindDoc="0" locked="0" layoutInCell="1" allowOverlap="1">
                   <wp:simplePos x="0" y="0"/>
                   <wp:positionH relativeFrom="column">
                     <wp:posOffset>99695</wp:posOffset>
@@ -1117,7 +1277,7 @@
                   <wp:extent cx="819150" cy="1285875"/>
                   <wp:effectExtent l="19050" t="0" r="0" b="0"/>
                   <wp:wrapNone/>
-                  <wp:docPr id="2" name="Picture 1"/>
+                  <wp:docPr id="10" name="Picture 1"/>
                   <wp:cNvGraphicFramePr/>
                   <a:graphic xmlns:a="http://schemas.openxmlformats.org/drawingml/2006/main">
                     <a:graphicData uri="http://schemas.openxmlformats.org/drawingml/2006/picture">
@@ -1481,7 +1641,27 @@
           <w:sz w:val="26"/>
           <w:szCs w:val="26"/>
         </w:rPr>
-        <w:t xml:space="preserve">B.3 </w:t>
+        <w:t>B</w:t>
+      </w:r>
+      <w:r>
+        <w:rPr>
+          <w:rFonts w:asciiTheme="majorHAnsi" w:hAnsiTheme="majorHAnsi"/>
+          <w:b/>
+          <w:bCs/>
+          <w:sz w:val="26"/>
+          <w:szCs w:val="26"/>
+        </w:rPr>
+        <w:t>.3</w:t>
+      </w:r>
+      <w:r>
+        <w:rPr>
+          <w:rFonts w:asciiTheme="majorHAnsi" w:hAnsiTheme="majorHAnsi"/>
+          <w:b/>
+          <w:bCs/>
+          <w:sz w:val="26"/>
+          <w:szCs w:val="26"/>
+        </w:rPr>
+        <w:t xml:space="preserve"> </w:t>
       </w:r>
       <w:r>
         <w:rPr>
@@ -1526,7 +1706,15 @@
           <w:sz w:val="26"/>
           <w:szCs w:val="26"/>
         </w:rPr>
-        <w:t xml:space="preserve">” </w:t>
+        <w:t>”</w:t>
+      </w:r>
+      <w:r>
+        <w:rPr>
+          <w:rFonts w:asciiTheme="majorHAnsi" w:hAnsiTheme="majorHAnsi"/>
+          <w:sz w:val="26"/>
+          <w:szCs w:val="26"/>
+        </w:rPr>
+        <w:t xml:space="preserve"> </w:t>
       </w:r>
     </w:p>
     <w:p>
@@ -1573,7 +1761,45 @@
           <w:bCs/>
           <w:color w:val="000000"/>
         </w:rPr>
-        <w:t>URS02 The customer can log in to the system</w:t>
+        <w:t xml:space="preserve">URS02 </w:t>
+      </w:r>
+      <w:proofErr w:type="gramStart"/>
+      <w:r>
+        <w:rPr>
+          <w:rFonts w:asciiTheme="majorHAnsi" w:hAnsiTheme="majorHAnsi" w:cs="Arial"/>
+          <w:b/>
+          <w:bCs/>
+          <w:color w:val="000000"/>
+        </w:rPr>
+        <w:t>The</w:t>
+      </w:r>
+      <w:proofErr w:type="gramEnd"/>
+      <w:r>
+        <w:rPr>
+          <w:rFonts w:asciiTheme="majorHAnsi" w:hAnsiTheme="majorHAnsi" w:cs="Arial"/>
+          <w:b/>
+          <w:bCs/>
+          <w:color w:val="000000"/>
+        </w:rPr>
+        <w:t xml:space="preserve"> customer can log</w:t>
+      </w:r>
+      <w:r>
+        <w:rPr>
+          <w:rFonts w:asciiTheme="majorHAnsi" w:hAnsiTheme="majorHAnsi" w:cs="Arial"/>
+          <w:b/>
+          <w:bCs/>
+          <w:color w:val="000000"/>
+        </w:rPr>
+        <w:t xml:space="preserve"> </w:t>
+      </w:r>
+      <w:r>
+        <w:rPr>
+          <w:rFonts w:asciiTheme="majorHAnsi" w:hAnsiTheme="majorHAnsi" w:cs="Arial"/>
+          <w:b/>
+          <w:bCs/>
+          <w:color w:val="000000"/>
+        </w:rPr>
+        <w:t>in to the system</w:t>
       </w:r>
     </w:p>
     <w:p>
@@ -1956,7 +2182,25 @@
                 <w:color w:val="000000"/>
                 <w:szCs w:val="22"/>
               </w:rPr>
-              <w:t>"Katniss"</w:t>
+              <w:t>"</w:t>
+            </w:r>
+            <w:proofErr w:type="spellStart"/>
+            <w:r>
+              <w:rPr>
+                <w:rFonts w:asciiTheme="majorHAnsi" w:eastAsia="Times New Roman" w:hAnsiTheme="majorHAnsi" w:cs="Tahoma"/>
+                <w:color w:val="000000"/>
+                <w:szCs w:val="22"/>
+              </w:rPr>
+              <w:t>Katniss</w:t>
+            </w:r>
+            <w:proofErr w:type="spellEnd"/>
+            <w:r>
+              <w:rPr>
+                <w:rFonts w:asciiTheme="majorHAnsi" w:eastAsia="Times New Roman" w:hAnsiTheme="majorHAnsi" w:cs="Tahoma"/>
+                <w:color w:val="000000"/>
+                <w:szCs w:val="22"/>
+              </w:rPr>
+              <w:t>"</w:t>
             </w:r>
           </w:p>
         </w:tc>
@@ -2352,7 +2596,23 @@
           <w:sz w:val="26"/>
           <w:szCs w:val="26"/>
         </w:rPr>
-        <w:t xml:space="preserve">If the username and password are incorrect or not matched, the system should provide the error message </w:t>
+        <w:t>If the user</w:t>
+      </w:r>
+      <w:r>
+        <w:rPr>
+          <w:rFonts w:asciiTheme="majorHAnsi" w:hAnsiTheme="majorHAnsi"/>
+          <w:sz w:val="26"/>
+          <w:szCs w:val="26"/>
+        </w:rPr>
+        <w:t>name and password are incorrect or not matched,</w:t>
+      </w:r>
+      <w:r>
+        <w:rPr>
+          <w:rFonts w:asciiTheme="majorHAnsi" w:hAnsiTheme="majorHAnsi"/>
+          <w:sz w:val="26"/>
+          <w:szCs w:val="26"/>
+        </w:rPr>
+        <w:t xml:space="preserve"> the system should provide the error message </w:t>
       </w:r>
     </w:p>
     <w:p>
@@ -2453,6 +2713,13 @@
           <w:szCs w:val="26"/>
         </w:rPr>
         <w:tab/>
+      </w:r>
+      <w:r>
+        <w:rPr>
+          <w:rFonts w:asciiTheme="majorHAnsi" w:hAnsiTheme="majorHAnsi"/>
+          <w:sz w:val="26"/>
+          <w:szCs w:val="26"/>
+        </w:rPr>
         <w:t xml:space="preserve">The registered customer can update their name, address, username, password, and picture in the system. </w:t>
       </w:r>
     </w:p>
@@ -2777,7 +3044,25 @@
                 <w:color w:val="000000"/>
                 <w:szCs w:val="22"/>
               </w:rPr>
-              <w:t>Only alphabet is allowed. No special character can be used. The length should not over 35 character.</w:t>
+              <w:t xml:space="preserve">Only alphabet is allowed. No special character can be used. The length should not over 35 </w:t>
+            </w:r>
+            <w:proofErr w:type="gramStart"/>
+            <w:r>
+              <w:rPr>
+                <w:rFonts w:asciiTheme="majorHAnsi" w:eastAsia="Times New Roman" w:hAnsiTheme="majorHAnsi" w:cs="Tahoma"/>
+                <w:color w:val="000000"/>
+                <w:szCs w:val="22"/>
+              </w:rPr>
+              <w:t>character</w:t>
+            </w:r>
+            <w:proofErr w:type="gramEnd"/>
+            <w:r>
+              <w:rPr>
+                <w:rFonts w:asciiTheme="majorHAnsi" w:eastAsia="Times New Roman" w:hAnsiTheme="majorHAnsi" w:cs="Tahoma"/>
+                <w:color w:val="000000"/>
+                <w:szCs w:val="22"/>
+              </w:rPr>
+              <w:t>.</w:t>
             </w:r>
           </w:p>
         </w:tc>
@@ -2808,7 +3093,25 @@
                 <w:color w:val="000000"/>
                 <w:szCs w:val="22"/>
               </w:rPr>
-              <w:t>"Peeta"</w:t>
+              <w:t>"</w:t>
+            </w:r>
+            <w:proofErr w:type="spellStart"/>
+            <w:r>
+              <w:rPr>
+                <w:rFonts w:asciiTheme="majorHAnsi" w:eastAsia="Times New Roman" w:hAnsiTheme="majorHAnsi" w:cs="Tahoma"/>
+                <w:color w:val="000000"/>
+                <w:szCs w:val="22"/>
+              </w:rPr>
+              <w:t>Peeta</w:t>
+            </w:r>
+            <w:proofErr w:type="spellEnd"/>
+            <w:r>
+              <w:rPr>
+                <w:rFonts w:asciiTheme="majorHAnsi" w:eastAsia="Times New Roman" w:hAnsiTheme="majorHAnsi" w:cs="Tahoma"/>
+                <w:color w:val="000000"/>
+                <w:szCs w:val="22"/>
+              </w:rPr>
+              <w:t>"</w:t>
             </w:r>
           </w:p>
         </w:tc>
@@ -2912,7 +3215,25 @@
                 <w:color w:val="000000"/>
                 <w:szCs w:val="22"/>
               </w:rPr>
-              <w:t>Only alphabet is allowed. No special character can be used. The length should not over 40 character.</w:t>
+              <w:t xml:space="preserve">Only alphabet is allowed. No special character can be used. The length should not over 40 </w:t>
+            </w:r>
+            <w:proofErr w:type="gramStart"/>
+            <w:r>
+              <w:rPr>
+                <w:rFonts w:asciiTheme="majorHAnsi" w:eastAsia="Times New Roman" w:hAnsiTheme="majorHAnsi" w:cs="Tahoma"/>
+                <w:color w:val="000000"/>
+                <w:szCs w:val="22"/>
+              </w:rPr>
+              <w:t>character</w:t>
+            </w:r>
+            <w:proofErr w:type="gramEnd"/>
+            <w:r>
+              <w:rPr>
+                <w:rFonts w:asciiTheme="majorHAnsi" w:eastAsia="Times New Roman" w:hAnsiTheme="majorHAnsi" w:cs="Tahoma"/>
+                <w:color w:val="000000"/>
+                <w:szCs w:val="22"/>
+              </w:rPr>
+              <w:t>.</w:t>
             </w:r>
           </w:p>
         </w:tc>
@@ -2943,7 +3264,25 @@
                 <w:color w:val="000000"/>
                 <w:szCs w:val="22"/>
               </w:rPr>
-              <w:t>"Mellark"</w:t>
+              <w:t>"</w:t>
+            </w:r>
+            <w:proofErr w:type="spellStart"/>
+            <w:r>
+              <w:rPr>
+                <w:rFonts w:asciiTheme="majorHAnsi" w:eastAsia="Times New Roman" w:hAnsiTheme="majorHAnsi" w:cs="Tahoma"/>
+                <w:color w:val="000000"/>
+                <w:szCs w:val="22"/>
+              </w:rPr>
+              <w:t>Mellark</w:t>
+            </w:r>
+            <w:proofErr w:type="spellEnd"/>
+            <w:r>
+              <w:rPr>
+                <w:rFonts w:asciiTheme="majorHAnsi" w:eastAsia="Times New Roman" w:hAnsiTheme="majorHAnsi" w:cs="Tahoma"/>
+                <w:color w:val="000000"/>
+                <w:szCs w:val="22"/>
+              </w:rPr>
+              <w:t>"</w:t>
             </w:r>
           </w:p>
         </w:tc>
@@ -3078,7 +3417,61 @@
                 <w:color w:val="000000"/>
                 <w:szCs w:val="22"/>
               </w:rPr>
-              <w:t>"The Commercail Distict 12 Panem"</w:t>
+              <w:t xml:space="preserve">"The </w:t>
+            </w:r>
+            <w:proofErr w:type="spellStart"/>
+            <w:r>
+              <w:rPr>
+                <w:rFonts w:asciiTheme="majorHAnsi" w:eastAsia="Times New Roman" w:hAnsiTheme="majorHAnsi" w:cs="Tahoma"/>
+                <w:color w:val="000000"/>
+                <w:szCs w:val="22"/>
+              </w:rPr>
+              <w:t>Commercail</w:t>
+            </w:r>
+            <w:proofErr w:type="spellEnd"/>
+            <w:r>
+              <w:rPr>
+                <w:rFonts w:asciiTheme="majorHAnsi" w:eastAsia="Times New Roman" w:hAnsiTheme="majorHAnsi" w:cs="Tahoma"/>
+                <w:color w:val="000000"/>
+                <w:szCs w:val="22"/>
+              </w:rPr>
+              <w:t xml:space="preserve"> </w:t>
+            </w:r>
+            <w:proofErr w:type="spellStart"/>
+            <w:r>
+              <w:rPr>
+                <w:rFonts w:asciiTheme="majorHAnsi" w:eastAsia="Times New Roman" w:hAnsiTheme="majorHAnsi" w:cs="Tahoma"/>
+                <w:color w:val="000000"/>
+                <w:szCs w:val="22"/>
+              </w:rPr>
+              <w:t>Distict</w:t>
+            </w:r>
+            <w:proofErr w:type="spellEnd"/>
+            <w:r>
+              <w:rPr>
+                <w:rFonts w:asciiTheme="majorHAnsi" w:eastAsia="Times New Roman" w:hAnsiTheme="majorHAnsi" w:cs="Tahoma"/>
+                <w:color w:val="000000"/>
+                <w:szCs w:val="22"/>
+              </w:rPr>
+              <w:t xml:space="preserve"> 12 </w:t>
+            </w:r>
+            <w:proofErr w:type="spellStart"/>
+            <w:r>
+              <w:rPr>
+                <w:rFonts w:asciiTheme="majorHAnsi" w:eastAsia="Times New Roman" w:hAnsiTheme="majorHAnsi" w:cs="Tahoma"/>
+                <w:color w:val="000000"/>
+                <w:szCs w:val="22"/>
+              </w:rPr>
+              <w:t>Panem</w:t>
+            </w:r>
+            <w:proofErr w:type="spellEnd"/>
+            <w:r>
+              <w:rPr>
+                <w:rFonts w:asciiTheme="majorHAnsi" w:eastAsia="Times New Roman" w:hAnsiTheme="majorHAnsi" w:cs="Tahoma"/>
+                <w:color w:val="000000"/>
+                <w:szCs w:val="22"/>
+              </w:rPr>
+              <w:t>"</w:t>
             </w:r>
           </w:p>
         </w:tc>
@@ -3401,7 +3794,7 @@
                 <w:szCs w:val="22"/>
               </w:rPr>
               <w:drawing>
-                <wp:anchor distT="0" distB="0" distL="114300" distR="114300" simplePos="0" relativeHeight="251664384" behindDoc="0" locked="0" layoutInCell="1" allowOverlap="1">
+                <wp:anchor distT="0" distB="0" distL="114300" distR="114300" simplePos="0" relativeHeight="251669504" behindDoc="0" locked="0" layoutInCell="1" allowOverlap="1">
                   <wp:simplePos x="0" y="0"/>
                   <wp:positionH relativeFrom="column">
                     <wp:posOffset>204470</wp:posOffset>
@@ -3412,7 +3805,7 @@
                   <wp:extent cx="803673" cy="1234212"/>
                   <wp:effectExtent l="19050" t="0" r="0" b="0"/>
                   <wp:wrapNone/>
-                  <wp:docPr id="5" name="Picture 1"/>
+                  <wp:docPr id="9" name="Picture 1"/>
                   <wp:cNvGraphicFramePr/>
                   <a:graphic xmlns:a="http://schemas.openxmlformats.org/drawingml/2006/main">
                     <a:graphicData uri="http://schemas.openxmlformats.org/drawingml/2006/picture">
@@ -3578,7 +3971,23 @@
           <w:sz w:val="26"/>
           <w:szCs w:val="26"/>
         </w:rPr>
-        <w:t>The user browses for the editing page.</w:t>
+        <w:t xml:space="preserve">The user browses for the </w:t>
+      </w:r>
+      <w:r>
+        <w:rPr>
+          <w:rFonts w:asciiTheme="majorHAnsi" w:hAnsiTheme="majorHAnsi"/>
+          <w:sz w:val="26"/>
+          <w:szCs w:val="26"/>
+        </w:rPr>
+        <w:t>editing</w:t>
+      </w:r>
+      <w:r>
+        <w:rPr>
+          <w:rFonts w:asciiTheme="majorHAnsi" w:hAnsiTheme="majorHAnsi"/>
+          <w:sz w:val="26"/>
+          <w:szCs w:val="26"/>
+        </w:rPr>
+        <w:t xml:space="preserve"> page.</w:t>
       </w:r>
     </w:p>
     <w:p>
@@ -3600,7 +4009,39 @@
           <w:sz w:val="26"/>
           <w:szCs w:val="26"/>
         </w:rPr>
-        <w:t>The user updates their the information in the page</w:t>
+        <w:t xml:space="preserve">The user </w:t>
+      </w:r>
+      <w:r>
+        <w:rPr>
+          <w:rFonts w:asciiTheme="majorHAnsi" w:hAnsiTheme="majorHAnsi"/>
+          <w:sz w:val="26"/>
+          <w:szCs w:val="26"/>
+        </w:rPr>
+        <w:t>updates</w:t>
+      </w:r>
+      <w:r>
+        <w:rPr>
+          <w:rFonts w:asciiTheme="majorHAnsi" w:hAnsiTheme="majorHAnsi"/>
+          <w:sz w:val="26"/>
+          <w:szCs w:val="26"/>
+        </w:rPr>
+        <w:t xml:space="preserve"> </w:t>
+      </w:r>
+      <w:r>
+        <w:rPr>
+          <w:rFonts w:asciiTheme="majorHAnsi" w:hAnsiTheme="majorHAnsi"/>
+          <w:sz w:val="26"/>
+          <w:szCs w:val="26"/>
+        </w:rPr>
+        <w:t>their</w:t>
+      </w:r>
+      <w:r>
+        <w:rPr>
+          <w:rFonts w:asciiTheme="majorHAnsi" w:hAnsiTheme="majorHAnsi"/>
+          <w:sz w:val="26"/>
+          <w:szCs w:val="26"/>
+        </w:rPr>
+        <w:t xml:space="preserve"> the information in the page</w:t>
       </w:r>
     </w:p>
     <w:p>
@@ -3644,7 +4085,39 @@
           <w:sz w:val="26"/>
           <w:szCs w:val="26"/>
         </w:rPr>
-        <w:t>The system shows the updated information of customer on the top right of index page.</w:t>
+        <w:t xml:space="preserve">The </w:t>
+      </w:r>
+      <w:r>
+        <w:rPr>
+          <w:rFonts w:asciiTheme="majorHAnsi" w:hAnsiTheme="majorHAnsi"/>
+          <w:sz w:val="26"/>
+          <w:szCs w:val="26"/>
+        </w:rPr>
+        <w:t>system shows</w:t>
+      </w:r>
+      <w:r>
+        <w:rPr>
+          <w:rFonts w:asciiTheme="majorHAnsi" w:hAnsiTheme="majorHAnsi"/>
+          <w:sz w:val="26"/>
+          <w:szCs w:val="26"/>
+        </w:rPr>
+        <w:t xml:space="preserve"> </w:t>
+      </w:r>
+      <w:r>
+        <w:rPr>
+          <w:rFonts w:asciiTheme="majorHAnsi" w:hAnsiTheme="majorHAnsi"/>
+          <w:sz w:val="26"/>
+          <w:szCs w:val="26"/>
+        </w:rPr>
+        <w:t>the updated information of customer on the top right of index page</w:t>
+      </w:r>
+      <w:r>
+        <w:rPr>
+          <w:rFonts w:asciiTheme="majorHAnsi" w:hAnsiTheme="majorHAnsi"/>
+          <w:sz w:val="26"/>
+          <w:szCs w:val="26"/>
+        </w:rPr>
+        <w:t>.</w:t>
       </w:r>
     </w:p>
     <w:p>
@@ -3762,6 +4235,15 @@
     </w:p>
     <w:p>
       <w:pPr>
+        <w:rPr>
+          <w:rFonts w:asciiTheme="majorHAnsi" w:hAnsiTheme="majorHAnsi"/>
+          <w:sz w:val="26"/>
+          <w:szCs w:val="26"/>
+        </w:rPr>
+      </w:pPr>
+    </w:p>
+    <w:p>
+      <w:pPr>
         <w:pStyle w:val="NormalWeb"/>
         <w:spacing w:before="0" w:beforeAutospacing="0" w:after="0" w:afterAutospacing="0"/>
         <w:rPr>
@@ -3776,13 +4258,23 @@
         </w:rPr>
         <w:t xml:space="preserve">URS04 </w:t>
       </w:r>
-      <w:r>
-        <w:rPr>
-          <w:rFonts w:asciiTheme="majorHAnsi" w:hAnsiTheme="majorHAnsi"/>
-          <w:b/>
-          <w:bCs/>
-        </w:rPr>
-        <w:t>The customer can see the product by the product catalog</w:t>
+      <w:proofErr w:type="gramStart"/>
+      <w:r>
+        <w:rPr>
+          <w:rFonts w:asciiTheme="majorHAnsi" w:hAnsiTheme="majorHAnsi"/>
+          <w:b/>
+          <w:bCs/>
+        </w:rPr>
+        <w:t>The</w:t>
+      </w:r>
+      <w:proofErr w:type="gramEnd"/>
+      <w:r>
+        <w:rPr>
+          <w:rFonts w:asciiTheme="majorHAnsi" w:hAnsiTheme="majorHAnsi"/>
+          <w:b/>
+          <w:bCs/>
+        </w:rPr>
+        <w:t xml:space="preserve"> customer can see the product by the product catalog</w:t>
       </w:r>
     </w:p>
     <w:p>
@@ -4088,6 +4580,33 @@
           <w:rFonts w:asciiTheme="majorHAnsi" w:hAnsiTheme="majorHAnsi"/>
         </w:rPr>
       </w:pPr>
+      <w:r>
+        <w:rPr>
+          <w:rFonts w:asciiTheme="majorHAnsi" w:hAnsiTheme="majorHAnsi" w:cs="Arial"/>
+          <w:b/>
+          <w:bCs/>
+        </w:rPr>
+        <w:lastRenderedPageBreak/>
+        <w:t xml:space="preserve">URS05 </w:t>
+      </w:r>
+      <w:proofErr w:type="gramStart"/>
+      <w:r>
+        <w:rPr>
+          <w:rFonts w:asciiTheme="majorHAnsi" w:hAnsiTheme="majorHAnsi" w:cs="Arial"/>
+          <w:b/>
+          <w:bCs/>
+        </w:rPr>
+        <w:t>The</w:t>
+      </w:r>
+      <w:proofErr w:type="gramEnd"/>
+      <w:r>
+        <w:rPr>
+          <w:rFonts w:asciiTheme="majorHAnsi" w:hAnsiTheme="majorHAnsi" w:cs="Arial"/>
+          <w:b/>
+          <w:bCs/>
+        </w:rPr>
+        <w:t xml:space="preserve"> customer can see the product by search the product name</w:t>
+      </w:r>
     </w:p>
     <w:p>
       <w:pPr>
@@ -4095,24 +4614,6 @@
         <w:spacing w:before="0" w:beforeAutospacing="0" w:after="0" w:afterAutospacing="0"/>
         <w:rPr>
           <w:rFonts w:asciiTheme="majorHAnsi" w:hAnsiTheme="majorHAnsi"/>
-        </w:rPr>
-      </w:pPr>
-      <w:r>
-        <w:rPr>
-          <w:rFonts w:asciiTheme="majorHAnsi" w:hAnsiTheme="majorHAnsi" w:cs="Arial"/>
-          <w:b/>
-          <w:bCs/>
-        </w:rPr>
-        <w:lastRenderedPageBreak/>
-        <w:t>URS05 The customer can see the product by search the product name</w:t>
-      </w:r>
-    </w:p>
-    <w:p>
-      <w:pPr>
-        <w:pStyle w:val="NormalWeb"/>
-        <w:spacing w:before="0" w:beforeAutospacing="0" w:after="0" w:afterAutospacing="0"/>
-        <w:rPr>
-          <w:rFonts w:asciiTheme="majorHAnsi" w:hAnsiTheme="majorHAnsi"/>
           <w:sz w:val="26"/>
           <w:szCs w:val="26"/>
         </w:rPr>
@@ -4124,7 +4625,15 @@
           <w:szCs w:val="26"/>
         </w:rPr>
         <w:tab/>
-        <w:t>The customer can search the product by their name and see the related product which show name, description, picture, and price of each related product.</w:t>
+        <w:t>The customer can search the product by their name and see the related product which show name, description, picture, and price of each related product</w:t>
+      </w:r>
+      <w:r>
+        <w:rPr>
+          <w:rFonts w:asciiTheme="majorHAnsi" w:hAnsiTheme="majorHAnsi"/>
+          <w:sz w:val="26"/>
+          <w:szCs w:val="26"/>
+        </w:rPr>
+        <w:t>.</w:t>
       </w:r>
     </w:p>
     <w:p>
@@ -4426,7 +4935,25 @@
                 <w:sz w:val="22"/>
                 <w:szCs w:val="22"/>
               </w:rPr>
-              <w:t>“iPhone” or “ph”</w:t>
+              <w:t>“</w:t>
+            </w:r>
+            <w:proofErr w:type="spellStart"/>
+            <w:r>
+              <w:rPr>
+                <w:rFonts w:asciiTheme="majorHAnsi" w:hAnsiTheme="majorHAnsi"/>
+                <w:sz w:val="22"/>
+                <w:szCs w:val="22"/>
+              </w:rPr>
+              <w:t>iPhone</w:t>
+            </w:r>
+            <w:proofErr w:type="spellEnd"/>
+            <w:r>
+              <w:rPr>
+                <w:rFonts w:asciiTheme="majorHAnsi" w:hAnsiTheme="majorHAnsi"/>
+                <w:sz w:val="22"/>
+                <w:szCs w:val="22"/>
+              </w:rPr>
+              <w:t>” or “ph”</w:t>
             </w:r>
           </w:p>
         </w:tc>
@@ -4649,7 +5176,29 @@
           <w:sz w:val="30"/>
           <w:szCs w:val="30"/>
         </w:rPr>
-        <w:t>URS06 The customer can select a product  </w:t>
+        <w:t xml:space="preserve">URS06 </w:t>
+      </w:r>
+      <w:proofErr w:type="gramStart"/>
+      <w:r>
+        <w:rPr>
+          <w:rFonts w:asciiTheme="majorHAnsi" w:hAnsiTheme="majorHAnsi" w:cs="Arial"/>
+          <w:b/>
+          <w:bCs/>
+          <w:sz w:val="30"/>
+          <w:szCs w:val="30"/>
+        </w:rPr>
+        <w:t>The</w:t>
+      </w:r>
+      <w:proofErr w:type="gramEnd"/>
+      <w:r>
+        <w:rPr>
+          <w:rFonts w:asciiTheme="majorHAnsi" w:hAnsiTheme="majorHAnsi" w:cs="Arial"/>
+          <w:b/>
+          <w:bCs/>
+          <w:sz w:val="30"/>
+          <w:szCs w:val="30"/>
+        </w:rPr>
+        <w:t xml:space="preserve"> customer can select a product  </w:t>
       </w:r>
     </w:p>
     <w:p>
@@ -4679,7 +5228,23 @@
           <w:sz w:val="26"/>
           <w:szCs w:val="26"/>
         </w:rPr>
-        <w:t xml:space="preserve">that user want. Then add to shopping cart with the </w:t>
+        <w:t>that user want. Then add to shopping cart</w:t>
+      </w:r>
+      <w:r>
+        <w:rPr>
+          <w:rFonts w:asciiTheme="majorHAnsi" w:hAnsiTheme="majorHAnsi"/>
+          <w:sz w:val="26"/>
+          <w:szCs w:val="26"/>
+        </w:rPr>
+        <w:t xml:space="preserve"> </w:t>
+      </w:r>
+      <w:r>
+        <w:rPr>
+          <w:rFonts w:asciiTheme="majorHAnsi" w:hAnsiTheme="majorHAnsi"/>
+          <w:sz w:val="26"/>
+          <w:szCs w:val="26"/>
+        </w:rPr>
+        <w:t xml:space="preserve">with the </w:t>
       </w:r>
       <w:r>
         <w:rPr>
@@ -4688,7 +5253,43 @@
           <w:sz w:val="26"/>
           <w:szCs w:val="26"/>
         </w:rPr>
-        <w:t>product id, product name, description, price, and product picture.</w:t>
+        <w:t>product id,</w:t>
+      </w:r>
+      <w:r>
+        <w:rPr>
+          <w:rFonts w:asciiTheme="majorHAnsi" w:hAnsiTheme="majorHAnsi"/>
+          <w:color w:val="000000"/>
+          <w:sz w:val="26"/>
+          <w:szCs w:val="26"/>
+        </w:rPr>
+        <w:t xml:space="preserve"> </w:t>
+      </w:r>
+      <w:r>
+        <w:rPr>
+          <w:rFonts w:asciiTheme="majorHAnsi" w:hAnsiTheme="majorHAnsi"/>
+          <w:color w:val="000000"/>
+          <w:sz w:val="26"/>
+          <w:szCs w:val="26"/>
+        </w:rPr>
+        <w:t>product name, description, price</w:t>
+      </w:r>
+      <w:r>
+        <w:rPr>
+          <w:rFonts w:asciiTheme="majorHAnsi" w:hAnsiTheme="majorHAnsi"/>
+          <w:color w:val="000000"/>
+          <w:sz w:val="26"/>
+          <w:szCs w:val="26"/>
+        </w:rPr>
+        <w:t>,</w:t>
+      </w:r>
+      <w:r>
+        <w:rPr>
+          <w:rFonts w:asciiTheme="majorHAnsi" w:hAnsiTheme="majorHAnsi"/>
+          <w:color w:val="000000"/>
+          <w:sz w:val="26"/>
+          <w:szCs w:val="26"/>
+        </w:rPr>
+        <w:t xml:space="preserve"> and product picture.</w:t>
       </w:r>
     </w:p>
     <w:p>
@@ -4865,7 +5466,25 @@
           <w:sz w:val="26"/>
           <w:szCs w:val="26"/>
         </w:rPr>
-        <w:t>The system shows all the products which the customer has search. In each product, the product id, product name, description and price.</w:t>
+        <w:t xml:space="preserve">The system shows all the products which the customer has </w:t>
+      </w:r>
+      <w:proofErr w:type="gramStart"/>
+      <w:r>
+        <w:rPr>
+          <w:rFonts w:asciiTheme="majorHAnsi" w:hAnsiTheme="majorHAnsi"/>
+          <w:sz w:val="26"/>
+          <w:szCs w:val="26"/>
+        </w:rPr>
+        <w:t>search</w:t>
+      </w:r>
+      <w:proofErr w:type="gramEnd"/>
+      <w:r>
+        <w:rPr>
+          <w:rFonts w:asciiTheme="majorHAnsi" w:hAnsiTheme="majorHAnsi"/>
+          <w:sz w:val="26"/>
+          <w:szCs w:val="26"/>
+        </w:rPr>
+        <w:t>. In each product, the product id, product name, description and price.</w:t>
       </w:r>
     </w:p>
     <w:p>
@@ -4927,7 +5546,25 @@
           <w:bCs/>
         </w:rPr>
         <w:lastRenderedPageBreak/>
-        <w:t xml:space="preserve">URS07 The customer can see the shopping cart </w:t>
+        <w:t xml:space="preserve">URS07 </w:t>
+      </w:r>
+      <w:proofErr w:type="gramStart"/>
+      <w:r>
+        <w:rPr>
+          <w:rFonts w:asciiTheme="majorHAnsi" w:hAnsiTheme="majorHAnsi" w:cs="Arial"/>
+          <w:b/>
+          <w:bCs/>
+        </w:rPr>
+        <w:t>The</w:t>
+      </w:r>
+      <w:proofErr w:type="gramEnd"/>
+      <w:r>
+        <w:rPr>
+          <w:rFonts w:asciiTheme="majorHAnsi" w:hAnsiTheme="majorHAnsi" w:cs="Arial"/>
+          <w:b/>
+          <w:bCs/>
+        </w:rPr>
+        <w:t xml:space="preserve"> customer can see the shopping cart </w:t>
       </w:r>
     </w:p>
     <w:p>
@@ -4965,7 +5602,23 @@
           <w:sz w:val="26"/>
           <w:szCs w:val="26"/>
         </w:rPr>
-        <w:t xml:space="preserve">                1. Multiply the price of each product which price tag.</w:t>
+        <w:t xml:space="preserve">                1. </w:t>
+      </w:r>
+      <w:r>
+        <w:rPr>
+          <w:rFonts w:asciiTheme="majorHAnsi" w:hAnsiTheme="majorHAnsi"/>
+          <w:sz w:val="26"/>
+          <w:szCs w:val="26"/>
+        </w:rPr>
+        <w:t>Multiply the</w:t>
+      </w:r>
+      <w:r>
+        <w:rPr>
+          <w:rFonts w:asciiTheme="majorHAnsi" w:hAnsiTheme="majorHAnsi"/>
+          <w:sz w:val="26"/>
+          <w:szCs w:val="26"/>
+        </w:rPr>
+        <w:t xml:space="preserve"> price of each product which price tag.</w:t>
       </w:r>
     </w:p>
     <w:p>
@@ -5187,7 +5840,25 @@
           <w:b/>
           <w:bCs/>
         </w:rPr>
-        <w:t xml:space="preserve">URS08 The customer can see their shopping history </w:t>
+        <w:t xml:space="preserve">URS08 </w:t>
+      </w:r>
+      <w:proofErr w:type="gramStart"/>
+      <w:r>
+        <w:rPr>
+          <w:rFonts w:asciiTheme="majorHAnsi" w:hAnsiTheme="majorHAnsi" w:cs="Arial"/>
+          <w:b/>
+          <w:bCs/>
+        </w:rPr>
+        <w:t>The</w:t>
+      </w:r>
+      <w:proofErr w:type="gramEnd"/>
+      <w:r>
+        <w:rPr>
+          <w:rFonts w:asciiTheme="majorHAnsi" w:hAnsiTheme="majorHAnsi" w:cs="Arial"/>
+          <w:b/>
+          <w:bCs/>
+        </w:rPr>
+        <w:t xml:space="preserve"> customer can see their shopping history </w:t>
       </w:r>
     </w:p>
     <w:p>
@@ -5552,7 +6223,25 @@
           <w:bCs/>
         </w:rPr>
         <w:lastRenderedPageBreak/>
-        <w:t xml:space="preserve">URS9 The customer can save shopping cart for the later shopping. </w:t>
+        <w:t xml:space="preserve">URS9 </w:t>
+      </w:r>
+      <w:proofErr w:type="gramStart"/>
+      <w:r>
+        <w:rPr>
+          <w:rFonts w:asciiTheme="majorHAnsi" w:hAnsiTheme="majorHAnsi" w:cs="Arial"/>
+          <w:b/>
+          <w:bCs/>
+        </w:rPr>
+        <w:t>The</w:t>
+      </w:r>
+      <w:proofErr w:type="gramEnd"/>
+      <w:r>
+        <w:rPr>
+          <w:rFonts w:asciiTheme="majorHAnsi" w:hAnsiTheme="majorHAnsi" w:cs="Arial"/>
+          <w:b/>
+          <w:bCs/>
+        </w:rPr>
+        <w:t xml:space="preserve"> customer can save shopping cart for the later shopping. </w:t>
       </w:r>
     </w:p>
     <w:p>
@@ -5853,7 +6542,25 @@
           <w:b/>
           <w:bCs/>
         </w:rPr>
-        <w:t xml:space="preserve">URS10 The customer can continue their shopping when their return to the program later. </w:t>
+        <w:t xml:space="preserve">URS10 </w:t>
+      </w:r>
+      <w:proofErr w:type="gramStart"/>
+      <w:r>
+        <w:rPr>
+          <w:rFonts w:asciiTheme="majorHAnsi" w:hAnsiTheme="majorHAnsi" w:cs="Arial"/>
+          <w:b/>
+          <w:bCs/>
+        </w:rPr>
+        <w:t>The</w:t>
+      </w:r>
+      <w:proofErr w:type="gramEnd"/>
+      <w:r>
+        <w:rPr>
+          <w:rFonts w:asciiTheme="majorHAnsi" w:hAnsiTheme="majorHAnsi" w:cs="Arial"/>
+          <w:b/>
+          <w:bCs/>
+        </w:rPr>
+        <w:t xml:space="preserve"> customer can continue their shopping when their return to the program later. </w:t>
       </w:r>
     </w:p>
     <w:p>
@@ -6214,7 +6921,25 @@
           <w:bCs/>
         </w:rPr>
         <w:lastRenderedPageBreak/>
-        <w:t xml:space="preserve">URS11 The customer can log out from the system. </w:t>
+        <w:t xml:space="preserve">URS11 </w:t>
+      </w:r>
+      <w:proofErr w:type="gramStart"/>
+      <w:r>
+        <w:rPr>
+          <w:rFonts w:asciiTheme="majorHAnsi" w:hAnsiTheme="majorHAnsi" w:cs="Arial"/>
+          <w:b/>
+          <w:bCs/>
+        </w:rPr>
+        <w:t>The</w:t>
+      </w:r>
+      <w:proofErr w:type="gramEnd"/>
+      <w:r>
+        <w:rPr>
+          <w:rFonts w:asciiTheme="majorHAnsi" w:hAnsiTheme="majorHAnsi" w:cs="Arial"/>
+          <w:b/>
+          <w:bCs/>
+        </w:rPr>
+        <w:t xml:space="preserve"> customer can log out from the system. </w:t>
       </w:r>
     </w:p>
     <w:p>
@@ -6440,7 +7165,23 @@
           <w:sz w:val="26"/>
           <w:szCs w:val="26"/>
         </w:rPr>
-        <w:t>The system shows the index page of customer.</w:t>
+        <w:t>The system shows the index page</w:t>
+      </w:r>
+      <w:r>
+        <w:rPr>
+          <w:rFonts w:asciiTheme="majorHAnsi" w:hAnsiTheme="majorHAnsi"/>
+          <w:sz w:val="26"/>
+          <w:szCs w:val="26"/>
+        </w:rPr>
+        <w:t xml:space="preserve"> of customer</w:t>
+      </w:r>
+      <w:r>
+        <w:rPr>
+          <w:rFonts w:asciiTheme="majorHAnsi" w:hAnsiTheme="majorHAnsi"/>
+          <w:sz w:val="26"/>
+          <w:szCs w:val="26"/>
+        </w:rPr>
+        <w:t>.</w:t>
       </w:r>
     </w:p>
     <w:p>
@@ -6470,7 +7211,25 @@
           <w:b/>
           <w:bCs/>
         </w:rPr>
-        <w:t xml:space="preserve">URS12 The administrator can login to the system </w:t>
+        <w:t xml:space="preserve">URS12 </w:t>
+      </w:r>
+      <w:proofErr w:type="gramStart"/>
+      <w:r>
+        <w:rPr>
+          <w:rFonts w:asciiTheme="majorHAnsi" w:hAnsiTheme="majorHAnsi" w:cs="Arial"/>
+          <w:b/>
+          <w:bCs/>
+        </w:rPr>
+        <w:t>The</w:t>
+      </w:r>
+      <w:proofErr w:type="gramEnd"/>
+      <w:r>
+        <w:rPr>
+          <w:rFonts w:asciiTheme="majorHAnsi" w:hAnsiTheme="majorHAnsi" w:cs="Arial"/>
+          <w:b/>
+          <w:bCs/>
+        </w:rPr>
+        <w:t xml:space="preserve"> administrator can login to the system </w:t>
       </w:r>
     </w:p>
     <w:p>
@@ -7275,7 +8034,25 @@
           <w:bCs/>
         </w:rPr>
         <w:lastRenderedPageBreak/>
-        <w:t xml:space="preserve">URS13 The administrator can add details of the products </w:t>
+        <w:t xml:space="preserve">URS13 </w:t>
+      </w:r>
+      <w:proofErr w:type="gramStart"/>
+      <w:r>
+        <w:rPr>
+          <w:rFonts w:asciiTheme="majorHAnsi" w:hAnsiTheme="majorHAnsi" w:cs="Arial"/>
+          <w:b/>
+          <w:bCs/>
+        </w:rPr>
+        <w:t>The</w:t>
+      </w:r>
+      <w:proofErr w:type="gramEnd"/>
+      <w:r>
+        <w:rPr>
+          <w:rFonts w:asciiTheme="majorHAnsi" w:hAnsiTheme="majorHAnsi" w:cs="Arial"/>
+          <w:b/>
+          <w:bCs/>
+        </w:rPr>
+        <w:t xml:space="preserve"> administrator can add details of the products </w:t>
       </w:r>
     </w:p>
     <w:p>
@@ -7808,7 +8585,23 @@
                 <w:rFonts w:asciiTheme="majorHAnsi" w:hAnsiTheme="majorHAnsi"/>
                 <w:sz w:val="22"/>
               </w:rPr>
-              <w:t xml:space="preserve">“IPhone  vintage USA” </w:t>
+              <w:t>“</w:t>
+            </w:r>
+            <w:proofErr w:type="spellStart"/>
+            <w:r>
+              <w:rPr>
+                <w:rFonts w:asciiTheme="majorHAnsi" w:hAnsiTheme="majorHAnsi"/>
+                <w:sz w:val="22"/>
+              </w:rPr>
+              <w:t>IPhone</w:t>
+            </w:r>
+            <w:proofErr w:type="spellEnd"/>
+            <w:r>
+              <w:rPr>
+                <w:rFonts w:asciiTheme="majorHAnsi" w:hAnsiTheme="majorHAnsi"/>
+                <w:sz w:val="22"/>
+              </w:rPr>
+              <w:t xml:space="preserve">  vintage USA” </w:t>
             </w:r>
           </w:p>
         </w:tc>
@@ -7924,7 +8717,23 @@
                 <w:rFonts w:asciiTheme="majorHAnsi" w:hAnsiTheme="majorHAnsi"/>
                 <w:sz w:val="22"/>
               </w:rPr>
-              <w:t>“This case for iphone 4s, It vintage style”</w:t>
+              <w:t xml:space="preserve">“This case for </w:t>
+            </w:r>
+            <w:proofErr w:type="spellStart"/>
+            <w:r>
+              <w:rPr>
+                <w:rFonts w:asciiTheme="majorHAnsi" w:hAnsiTheme="majorHAnsi"/>
+                <w:sz w:val="22"/>
+              </w:rPr>
+              <w:t>iphone</w:t>
+            </w:r>
+            <w:proofErr w:type="spellEnd"/>
+            <w:r>
+              <w:rPr>
+                <w:rFonts w:asciiTheme="majorHAnsi" w:hAnsiTheme="majorHAnsi"/>
+                <w:sz w:val="22"/>
+              </w:rPr>
+              <w:t xml:space="preserve"> 4s, It vintage style”</w:t>
             </w:r>
           </w:p>
         </w:tc>
@@ -8074,7 +8883,7 @@
                 <w:noProof/>
               </w:rPr>
               <w:drawing>
-                <wp:anchor distT="0" distB="0" distL="0" distR="0" simplePos="0" relativeHeight="251660288" behindDoc="0" locked="0" layoutInCell="1" allowOverlap="1">
+                <wp:anchor distT="0" distB="0" distL="0" distR="0" simplePos="0" relativeHeight="251661312" behindDoc="0" locked="0" layoutInCell="1" allowOverlap="1">
                   <wp:simplePos x="0" y="0"/>
                   <wp:positionH relativeFrom="column">
                     <wp:posOffset>57785</wp:posOffset>
@@ -8085,7 +8894,7 @@
                   <wp:extent cx="954405" cy="907415"/>
                   <wp:effectExtent l="19050" t="0" r="0" b="0"/>
                   <wp:wrapTopAndBottom/>
-                  <wp:docPr id="8" name="Picture 3"/>
+                  <wp:docPr id="3" name="Picture 3"/>
                   <wp:cNvGraphicFramePr>
                     <a:graphicFrameLocks xmlns:a="http://schemas.openxmlformats.org/drawingml/2006/main" noChangeAspect="1"/>
                   </wp:cNvGraphicFramePr>
@@ -8235,7 +9044,7 @@
                 <w:noProof/>
               </w:rPr>
               <w:drawing>
-                <wp:anchor distT="0" distB="0" distL="0" distR="0" simplePos="0" relativeHeight="251659264" behindDoc="0" locked="0" layoutInCell="1" allowOverlap="1">
+                <wp:anchor distT="0" distB="0" distL="0" distR="0" simplePos="0" relativeHeight="251660288" behindDoc="0" locked="0" layoutInCell="1" allowOverlap="1">
                   <wp:simplePos x="0" y="0"/>
                   <wp:positionH relativeFrom="column">
                     <wp:posOffset>89535</wp:posOffset>
@@ -8246,7 +9055,7 @@
                   <wp:extent cx="998855" cy="949960"/>
                   <wp:effectExtent l="19050" t="0" r="0" b="0"/>
                   <wp:wrapSquare wrapText="right"/>
-                  <wp:docPr id="12" name="Picture 2"/>
+                  <wp:docPr id="1" name="Picture 2"/>
                   <wp:cNvGraphicFramePr>
                     <a:graphicFrameLocks xmlns:a="http://schemas.openxmlformats.org/drawingml/2006/main" noChangeAspect="1"/>
                   </wp:cNvGraphicFramePr>
@@ -8351,7 +9160,16 @@
           <w:sz w:val="26"/>
           <w:szCs w:val="26"/>
         </w:rPr>
-        <w:t>The user brows the product page.</w:t>
+        <w:t>The user brows the product page</w:t>
+      </w:r>
+      <w:r>
+        <w:rPr>
+          <w:rFonts w:asciiTheme="majorHAnsi" w:hAnsiTheme="majorHAnsi"/>
+          <w:color w:val="000000"/>
+          <w:sz w:val="26"/>
+          <w:szCs w:val="26"/>
+        </w:rPr>
+        <w:t>.</w:t>
       </w:r>
     </w:p>
     <w:p>
@@ -8445,7 +9263,34 @@
           <w:sz w:val="26"/>
           <w:szCs w:val="26"/>
         </w:rPr>
-        <w:t>user adds the details of product</w:t>
+        <w:t>u</w:t>
+      </w:r>
+      <w:r>
+        <w:rPr>
+          <w:rFonts w:asciiTheme="majorHAnsi" w:hAnsiTheme="majorHAnsi"/>
+          <w:color w:val="000000"/>
+          <w:sz w:val="26"/>
+          <w:szCs w:val="26"/>
+        </w:rPr>
+        <w:t>ser add</w:t>
+      </w:r>
+      <w:r>
+        <w:rPr>
+          <w:rFonts w:asciiTheme="majorHAnsi" w:hAnsiTheme="majorHAnsi"/>
+          <w:color w:val="000000"/>
+          <w:sz w:val="26"/>
+          <w:szCs w:val="26"/>
+        </w:rPr>
+        <w:t>s</w:t>
+      </w:r>
+      <w:r>
+        <w:rPr>
+          <w:rFonts w:asciiTheme="majorHAnsi" w:hAnsiTheme="majorHAnsi"/>
+          <w:color w:val="000000"/>
+          <w:sz w:val="26"/>
+          <w:szCs w:val="26"/>
+        </w:rPr>
+        <w:t xml:space="preserve"> the details of product</w:t>
       </w:r>
       <w:r>
         <w:rPr>
@@ -8548,7 +9393,25 @@
           <w:bCs/>
         </w:rPr>
         <w:lastRenderedPageBreak/>
-        <w:t xml:space="preserve">URS14 The administrator can edit details of the products </w:t>
+        <w:t xml:space="preserve">URS14 </w:t>
+      </w:r>
+      <w:proofErr w:type="gramStart"/>
+      <w:r>
+        <w:rPr>
+          <w:rFonts w:asciiTheme="majorHAnsi" w:hAnsiTheme="majorHAnsi" w:cs="Arial"/>
+          <w:b/>
+          <w:bCs/>
+        </w:rPr>
+        <w:t>The</w:t>
+      </w:r>
+      <w:proofErr w:type="gramEnd"/>
+      <w:r>
+        <w:rPr>
+          <w:rFonts w:asciiTheme="majorHAnsi" w:hAnsiTheme="majorHAnsi" w:cs="Arial"/>
+          <w:b/>
+          <w:bCs/>
+        </w:rPr>
+        <w:t xml:space="preserve"> administrator can edit details of the products </w:t>
       </w:r>
     </w:p>
     <w:p>
@@ -9113,7 +9976,25 @@
                 <w:sz w:val="22"/>
                 <w:szCs w:val="22"/>
               </w:rPr>
-              <w:t xml:space="preserve">“Iphone  vintage USA” </w:t>
+              <w:t>“</w:t>
+            </w:r>
+            <w:proofErr w:type="spellStart"/>
+            <w:r>
+              <w:rPr>
+                <w:rFonts w:asciiTheme="majorHAnsi" w:hAnsiTheme="majorHAnsi"/>
+                <w:sz w:val="22"/>
+                <w:szCs w:val="22"/>
+              </w:rPr>
+              <w:t>Iphone</w:t>
+            </w:r>
+            <w:proofErr w:type="spellEnd"/>
+            <w:r>
+              <w:rPr>
+                <w:rFonts w:asciiTheme="majorHAnsi" w:hAnsiTheme="majorHAnsi"/>
+                <w:sz w:val="22"/>
+                <w:szCs w:val="22"/>
+              </w:rPr>
+              <w:t xml:space="preserve">  vintage USA” </w:t>
             </w:r>
           </w:p>
         </w:tc>
@@ -9236,7 +10117,25 @@
                 <w:sz w:val="22"/>
                 <w:szCs w:val="22"/>
               </w:rPr>
-              <w:t>This case for iphone 4s, It vintage style.</w:t>
+              <w:t xml:space="preserve">This case for </w:t>
+            </w:r>
+            <w:proofErr w:type="spellStart"/>
+            <w:r>
+              <w:rPr>
+                <w:rFonts w:asciiTheme="majorHAnsi" w:hAnsiTheme="majorHAnsi"/>
+                <w:sz w:val="22"/>
+                <w:szCs w:val="22"/>
+              </w:rPr>
+              <w:t>iphone</w:t>
+            </w:r>
+            <w:proofErr w:type="spellEnd"/>
+            <w:r>
+              <w:rPr>
+                <w:rFonts w:asciiTheme="majorHAnsi" w:hAnsiTheme="majorHAnsi"/>
+                <w:sz w:val="22"/>
+                <w:szCs w:val="22"/>
+              </w:rPr>
+              <w:t xml:space="preserve"> 4s, It vintage style.</w:t>
             </w:r>
           </w:p>
         </w:tc>
@@ -9400,7 +10299,7 @@
                 <w:szCs w:val="22"/>
               </w:rPr>
               <w:drawing>
-                <wp:anchor distT="0" distB="0" distL="0" distR="0" simplePos="0" relativeHeight="251663360" behindDoc="0" locked="0" layoutInCell="1" allowOverlap="1">
+                <wp:anchor distT="0" distB="0" distL="0" distR="0" simplePos="0" relativeHeight="251665408" behindDoc="0" locked="0" layoutInCell="1" allowOverlap="1">
                   <wp:simplePos x="0" y="0"/>
                   <wp:positionH relativeFrom="column">
                     <wp:posOffset>-635</wp:posOffset>
@@ -9411,7 +10310,7 @@
                   <wp:extent cx="1085850" cy="923925"/>
                   <wp:effectExtent l="19050" t="0" r="0" b="0"/>
                   <wp:wrapTopAndBottom/>
-                  <wp:docPr id="13" name="Picture 6"/>
+                  <wp:docPr id="7" name="Picture 6"/>
                   <wp:cNvGraphicFramePr>
                     <a:graphicFrameLocks xmlns:a="http://schemas.openxmlformats.org/drawingml/2006/main" noChangeAspect="1"/>
                   </wp:cNvGraphicFramePr>
@@ -9501,7 +10400,7 @@
                 <w:szCs w:val="22"/>
               </w:rPr>
               <w:drawing>
-                <wp:anchor distT="0" distB="0" distL="0" distR="0" simplePos="0" relativeHeight="251661312" behindDoc="0" locked="0" layoutInCell="1" allowOverlap="1">
+                <wp:anchor distT="0" distB="0" distL="0" distR="0" simplePos="0" relativeHeight="251663360" behindDoc="0" locked="0" layoutInCell="1" allowOverlap="1">
                   <wp:simplePos x="0" y="0"/>
                   <wp:positionH relativeFrom="column">
                     <wp:posOffset>17145</wp:posOffset>
@@ -9512,7 +10411,7 @@
                   <wp:extent cx="954405" cy="907415"/>
                   <wp:effectExtent l="19050" t="0" r="0" b="0"/>
                   <wp:wrapTopAndBottom/>
-                  <wp:docPr id="14" name="Picture 4"/>
+                  <wp:docPr id="6" name="Picture 4"/>
                   <wp:cNvGraphicFramePr>
                     <a:graphicFrameLocks xmlns:a="http://schemas.openxmlformats.org/drawingml/2006/main" noChangeAspect="1"/>
                   </wp:cNvGraphicFramePr>
@@ -9611,7 +10510,7 @@
                 <w:szCs w:val="22"/>
               </w:rPr>
               <w:drawing>
-                <wp:anchor distT="0" distB="0" distL="0" distR="0" simplePos="0" relativeHeight="251662336" behindDoc="0" locked="0" layoutInCell="1" allowOverlap="1">
+                <wp:anchor distT="0" distB="0" distL="0" distR="0" simplePos="0" relativeHeight="251664384" behindDoc="0" locked="0" layoutInCell="1" allowOverlap="1">
                   <wp:simplePos x="0" y="0"/>
                   <wp:positionH relativeFrom="column">
                     <wp:posOffset>-15240</wp:posOffset>
@@ -9622,7 +10521,7 @@
                   <wp:extent cx="1104900" cy="938530"/>
                   <wp:effectExtent l="19050" t="0" r="0" b="0"/>
                   <wp:wrapSquare wrapText="bothSides"/>
-                  <wp:docPr id="15" name="Picture 5"/>
+                  <wp:docPr id="4" name="Picture 5"/>
                   <wp:cNvGraphicFramePr>
                     <a:graphicFrameLocks xmlns:a="http://schemas.openxmlformats.org/drawingml/2006/main" noChangeAspect="1"/>
                   </wp:cNvGraphicFramePr>
@@ -9928,7 +10827,25 @@
           <w:bCs/>
         </w:rPr>
         <w:lastRenderedPageBreak/>
-        <w:t xml:space="preserve">URS15 The administrator can delete details of the products </w:t>
+        <w:t xml:space="preserve">URS15 </w:t>
+      </w:r>
+      <w:proofErr w:type="gramStart"/>
+      <w:r>
+        <w:rPr>
+          <w:rFonts w:asciiTheme="majorHAnsi" w:hAnsiTheme="majorHAnsi" w:cs="Arial"/>
+          <w:b/>
+          <w:bCs/>
+        </w:rPr>
+        <w:t>The</w:t>
+      </w:r>
+      <w:proofErr w:type="gramEnd"/>
+      <w:r>
+        <w:rPr>
+          <w:rFonts w:asciiTheme="majorHAnsi" w:hAnsiTheme="majorHAnsi" w:cs="Arial"/>
+          <w:b/>
+          <w:bCs/>
+        </w:rPr>
+        <w:t xml:space="preserve"> administrator can delete details of the products </w:t>
       </w:r>
     </w:p>
     <w:p>
@@ -10405,7 +11322,23 @@
                 <w:rFonts w:asciiTheme="majorHAnsi" w:hAnsiTheme="majorHAnsi"/>
                 <w:sz w:val="22"/>
               </w:rPr>
-              <w:t xml:space="preserve">“Iphone  vintage USA” </w:t>
+              <w:t>“</w:t>
+            </w:r>
+            <w:proofErr w:type="spellStart"/>
+            <w:r>
+              <w:rPr>
+                <w:rFonts w:asciiTheme="majorHAnsi" w:hAnsiTheme="majorHAnsi"/>
+                <w:sz w:val="22"/>
+              </w:rPr>
+              <w:t>Iphone</w:t>
+            </w:r>
+            <w:proofErr w:type="spellEnd"/>
+            <w:r>
+              <w:rPr>
+                <w:rFonts w:asciiTheme="majorHAnsi" w:hAnsiTheme="majorHAnsi"/>
+                <w:sz w:val="22"/>
+              </w:rPr>
+              <w:t xml:space="preserve">  vintage USA” </w:t>
             </w:r>
           </w:p>
         </w:tc>
@@ -10505,7 +11438,23 @@
                 <w:rFonts w:asciiTheme="majorHAnsi" w:hAnsiTheme="majorHAnsi"/>
                 <w:sz w:val="22"/>
               </w:rPr>
-              <w:t xml:space="preserve">This case for iphone 4s, </w:t>
+              <w:t xml:space="preserve">This case for </w:t>
+            </w:r>
+            <w:proofErr w:type="spellStart"/>
+            <w:r>
+              <w:rPr>
+                <w:rFonts w:asciiTheme="majorHAnsi" w:hAnsiTheme="majorHAnsi"/>
+                <w:sz w:val="22"/>
+              </w:rPr>
+              <w:t>iphone</w:t>
+            </w:r>
+            <w:proofErr w:type="spellEnd"/>
+            <w:r>
+              <w:rPr>
+                <w:rFonts w:asciiTheme="majorHAnsi" w:hAnsiTheme="majorHAnsi"/>
+                <w:sz w:val="22"/>
+              </w:rPr>
+              <w:t xml:space="preserve"> 4s, </w:t>
             </w:r>
           </w:p>
           <w:p>
@@ -10701,7 +11650,7 @@
                 <w:sz w:val="22"/>
               </w:rPr>
               <w:drawing>
-                <wp:anchor distT="0" distB="0" distL="0" distR="0" simplePos="0" relativeHeight="251666432" behindDoc="0" locked="0" layoutInCell="1" allowOverlap="1">
+                <wp:anchor distT="0" distB="0" distL="0" distR="0" simplePos="0" relativeHeight="251673600" behindDoc="0" locked="0" layoutInCell="1" allowOverlap="1">
                   <wp:simplePos x="0" y="0"/>
                   <wp:positionH relativeFrom="column">
                     <wp:posOffset>140970</wp:posOffset>
@@ -10712,7 +11661,7 @@
                   <wp:extent cx="1143000" cy="1000125"/>
                   <wp:effectExtent l="19050" t="0" r="0" b="0"/>
                   <wp:wrapTopAndBottom/>
-                  <wp:docPr id="16" name="Picture 7"/>
+                  <wp:docPr id="11" name="Picture 7"/>
                   <wp:cNvGraphicFramePr>
                     <a:graphicFrameLocks xmlns:a="http://schemas.openxmlformats.org/drawingml/2006/main" noChangeAspect="1"/>
                   </wp:cNvGraphicFramePr>
@@ -10947,7 +11896,43 @@
           <w:sz w:val="26"/>
           <w:szCs w:val="26"/>
         </w:rPr>
-        <w:t xml:space="preserve">The system deletes the details of product in the database. </w:t>
+        <w:t xml:space="preserve">The system </w:t>
+      </w:r>
+      <w:r>
+        <w:rPr>
+          <w:rFonts w:asciiTheme="majorHAnsi" w:hAnsiTheme="majorHAnsi"/>
+          <w:color w:val="000000"/>
+          <w:sz w:val="26"/>
+          <w:szCs w:val="26"/>
+        </w:rPr>
+        <w:t xml:space="preserve">deletes </w:t>
+      </w:r>
+      <w:r>
+        <w:rPr>
+          <w:rFonts w:asciiTheme="majorHAnsi" w:hAnsiTheme="majorHAnsi"/>
+          <w:color w:val="000000"/>
+          <w:sz w:val="26"/>
+          <w:szCs w:val="26"/>
+        </w:rPr>
+        <w:t xml:space="preserve">the details of product </w:t>
+      </w:r>
+      <w:r>
+        <w:rPr>
+          <w:rFonts w:asciiTheme="majorHAnsi" w:hAnsiTheme="majorHAnsi"/>
+          <w:color w:val="000000"/>
+          <w:sz w:val="26"/>
+          <w:szCs w:val="26"/>
+        </w:rPr>
+        <w:t>in</w:t>
+      </w:r>
+      <w:r>
+        <w:rPr>
+          <w:rFonts w:asciiTheme="majorHAnsi" w:hAnsiTheme="majorHAnsi"/>
+          <w:color w:val="000000"/>
+          <w:sz w:val="26"/>
+          <w:szCs w:val="26"/>
+        </w:rPr>
+        <w:t xml:space="preserve"> the database. </w:t>
       </w:r>
     </w:p>
     <w:p>
@@ -11044,7 +12029,25 @@
           <w:bCs/>
         </w:rPr>
         <w:lastRenderedPageBreak/>
-        <w:t xml:space="preserve">URS16 The administrator can log out from the system. </w:t>
+        <w:t xml:space="preserve">URS16 </w:t>
+      </w:r>
+      <w:proofErr w:type="gramStart"/>
+      <w:r>
+        <w:rPr>
+          <w:rFonts w:asciiTheme="majorHAnsi" w:hAnsiTheme="majorHAnsi" w:cs="Arial"/>
+          <w:b/>
+          <w:bCs/>
+        </w:rPr>
+        <w:t>The</w:t>
+      </w:r>
+      <w:proofErr w:type="gramEnd"/>
+      <w:r>
+        <w:rPr>
+          <w:rFonts w:asciiTheme="majorHAnsi" w:hAnsiTheme="majorHAnsi" w:cs="Arial"/>
+          <w:b/>
+          <w:bCs/>
+        </w:rPr>
+        <w:t xml:space="preserve"> administrator can log out from the system. </w:t>
       </w:r>
     </w:p>
     <w:p>
@@ -11325,7 +12328,25 @@
           <w:b/>
           <w:bCs/>
         </w:rPr>
-        <w:t xml:space="preserve">URS17 The administrator can see the shopping history of all customers. </w:t>
+        <w:t xml:space="preserve">URS17 </w:t>
+      </w:r>
+      <w:proofErr w:type="gramStart"/>
+      <w:r>
+        <w:rPr>
+          <w:rFonts w:asciiTheme="majorHAnsi" w:hAnsiTheme="majorHAnsi" w:cs="Arial"/>
+          <w:b/>
+          <w:bCs/>
+        </w:rPr>
+        <w:t>The</w:t>
+      </w:r>
+      <w:proofErr w:type="gramEnd"/>
+      <w:r>
+        <w:rPr>
+          <w:rFonts w:asciiTheme="majorHAnsi" w:hAnsiTheme="majorHAnsi" w:cs="Arial"/>
+          <w:b/>
+          <w:bCs/>
+        </w:rPr>
+        <w:t xml:space="preserve"> administrator can see the shopping history of all customers. </w:t>
       </w:r>
     </w:p>
     <w:p>
@@ -11428,7 +12449,23 @@
           <w:sz w:val="26"/>
           <w:szCs w:val="26"/>
         </w:rPr>
-        <w:t xml:space="preserve">The user </w:t>
+        <w:t xml:space="preserve">The </w:t>
+      </w:r>
+      <w:r>
+        <w:rPr>
+          <w:rFonts w:asciiTheme="majorHAnsi" w:hAnsiTheme="majorHAnsi"/>
+          <w:sz w:val="26"/>
+          <w:szCs w:val="26"/>
+        </w:rPr>
+        <w:t>user</w:t>
+      </w:r>
+      <w:r>
+        <w:rPr>
+          <w:rFonts w:asciiTheme="majorHAnsi" w:hAnsiTheme="majorHAnsi"/>
+          <w:sz w:val="26"/>
+          <w:szCs w:val="26"/>
+        </w:rPr>
+        <w:t xml:space="preserve"> </w:t>
       </w:r>
       <w:r>
         <w:rPr>
@@ -11648,13 +12685,6 @@
         <w:rPr>
           <w:rFonts w:asciiTheme="majorHAnsi" w:hAnsiTheme="majorHAnsi"/>
           <w:sz w:val="26"/>
-          <w:szCs w:val="26"/>
-        </w:rPr>
-      </w:pPr>
-    </w:p>
-    <w:p>
-      <w:pPr>
-        <w:rPr>
           <w:szCs w:val="26"/>
         </w:rPr>
       </w:pPr>
@@ -13725,7 +14755,7 @@
   <w:style w:type="paragraph" w:default="1" w:styleId="Normal">
     <w:name w:val="Normal"/>
     <w:qFormat/>
-    <w:rsid w:val="00FB4F40"/>
+    <w:rsid w:val="00D9459F"/>
   </w:style>
   <w:style w:type="character" w:default="1" w:styleId="DefaultParagraphFont">
     <w:name w:val="Default Paragraph Font"/>

</xml_diff>

<commit_message>
Update URS des URS11, URS12
</commit_message>
<xml_diff>
--- a/URS Description V 1.0.docx
+++ b/URS Description V 1.0.docx
@@ -6621,21 +6621,17 @@
         <w:ind w:firstLine="720"/>
         <w:rPr>
           <w:rFonts w:asciiTheme="majorHAnsi" w:hAnsiTheme="majorHAnsi"/>
-        </w:rPr>
-      </w:pPr>
-      <w:r>
-        <w:rPr>
-          <w:rFonts w:asciiTheme="majorHAnsi" w:hAnsiTheme="majorHAnsi"/>
-          <w:sz w:val="26"/>
-          <w:szCs w:val="26"/>
-        </w:rPr>
-        <w:t xml:space="preserve">The </w:t>
-      </w:r>
-      <w:r>
-        <w:rPr>
-          <w:rFonts w:asciiTheme="majorHAnsi" w:hAnsiTheme="majorHAnsi"/>
-        </w:rPr>
-        <w:t>customer has to log in to the system.</w:t>
+          <w:sz w:val="26"/>
+          <w:szCs w:val="26"/>
+        </w:rPr>
+      </w:pPr>
+      <w:r>
+        <w:rPr>
+          <w:rFonts w:asciiTheme="majorHAnsi" w:hAnsiTheme="majorHAnsi"/>
+          <w:sz w:val="26"/>
+          <w:szCs w:val="26"/>
+        </w:rPr>
+        <w:t>The customer has to log in to the system.</w:t>
       </w:r>
     </w:p>
     <w:p>
@@ -6654,13 +6650,7 @@
           <w:sz w:val="26"/>
           <w:szCs w:val="26"/>
         </w:rPr>
-        <w:t>The customer has to save the shopping cart</w:t>
-      </w:r>
-      <w:r>
-        <w:rPr>
-          <w:rFonts w:asciiTheme="majorHAnsi" w:hAnsiTheme="majorHAnsi"/>
-        </w:rPr>
-        <w:t xml:space="preserve"> at least one.</w:t>
+        <w:t>The customer has to save the shopping cart at least one.</w:t>
       </w:r>
     </w:p>
     <w:p>
@@ -6907,11 +6897,12 @@
     </w:p>
     <w:p>
       <w:pPr>
-        <w:rPr>
-          <w:rFonts w:asciiTheme="majorHAnsi" w:hAnsiTheme="majorHAnsi"/>
-          <w:b/>
-          <w:bCs/>
-          <w:sz w:val="28"/>
+        <w:pStyle w:val="NormalWeb"/>
+        <w:spacing w:before="0" w:beforeAutospacing="0" w:after="0" w:afterAutospacing="0"/>
+        <w:rPr>
+          <w:rFonts w:asciiTheme="majorHAnsi" w:hAnsiTheme="majorHAnsi"/>
+          <w:b/>
+          <w:bCs/>
         </w:rPr>
       </w:pPr>
       <w:r>
@@ -6919,7 +6910,6 @@
           <w:rFonts w:asciiTheme="majorHAnsi" w:hAnsiTheme="majorHAnsi" w:cs="Arial"/>
           <w:b/>
           <w:bCs/>
-          <w:sz w:val="28"/>
         </w:rPr>
         <w:lastRenderedPageBreak/>
         <w:t xml:space="preserve">URS11 </w:t>
@@ -6930,7 +6920,6 @@
           <w:rFonts w:asciiTheme="majorHAnsi" w:hAnsiTheme="majorHAnsi" w:cs="Arial"/>
           <w:b/>
           <w:bCs/>
-          <w:sz w:val="28"/>
         </w:rPr>
         <w:t>The</w:t>
       </w:r>
@@ -6940,36 +6929,44 @@
           <w:rFonts w:asciiTheme="majorHAnsi" w:hAnsiTheme="majorHAnsi" w:cs="Arial"/>
           <w:b/>
           <w:bCs/>
-          <w:sz w:val="28"/>
         </w:rPr>
         <w:t xml:space="preserve"> customer can check out the shopping cart.</w:t>
       </w:r>
-    </w:p>
-    <w:p>
-      <w:pPr>
+      <w:r>
         <w:rPr>
           <w:rFonts w:asciiTheme="majorHAnsi" w:hAnsiTheme="majorHAnsi" w:cs="Arial"/>
           <w:b/>
           <w:bCs/>
-          <w:sz w:val="28"/>
+        </w:rPr>
+        <w:t xml:space="preserve"> </w:t>
+      </w:r>
+    </w:p>
+    <w:p>
+      <w:pPr>
+        <w:ind w:firstLine="720"/>
+        <w:rPr>
+          <w:rFonts w:asciiTheme="majorHAnsi" w:hAnsiTheme="majorHAnsi"/>
+          <w:sz w:val="26"/>
+          <w:szCs w:val="26"/>
+          <w:lang/>
         </w:rPr>
       </w:pPr>
       <w:r>
         <w:rPr>
           <w:rFonts w:asciiTheme="majorHAnsi" w:hAnsiTheme="majorHAnsi" w:cs="Arial"/>
-          <w:b/>
-          <w:bCs/>
-          <w:sz w:val="28"/>
-        </w:rPr>
-        <w:t xml:space="preserve">URS12 </w:t>
+          <w:bCs/>
+          <w:sz w:val="26"/>
+          <w:szCs w:val="26"/>
+        </w:rPr>
+        <w:t xml:space="preserve">When </w:t>
       </w:r>
       <w:proofErr w:type="gramStart"/>
       <w:r>
         <w:rPr>
           <w:rFonts w:asciiTheme="majorHAnsi" w:hAnsiTheme="majorHAnsi" w:cs="Arial"/>
-          <w:b/>
-          <w:bCs/>
-          <w:sz w:val="28"/>
+          <w:bCs/>
+          <w:sz w:val="26"/>
+          <w:szCs w:val="26"/>
         </w:rPr>
         <w:t>The</w:t>
       </w:r>
@@ -6977,11 +6974,118 @@
       <w:r>
         <w:rPr>
           <w:rFonts w:asciiTheme="majorHAnsi" w:hAnsiTheme="majorHAnsi" w:cs="Arial"/>
-          <w:b/>
-          <w:bCs/>
-          <w:sz w:val="28"/>
-        </w:rPr>
-        <w:t xml:space="preserve"> customer can select payment method.</w:t>
+          <w:bCs/>
+          <w:sz w:val="26"/>
+          <w:szCs w:val="26"/>
+        </w:rPr>
+        <w:t xml:space="preserve"> </w:t>
+      </w:r>
+      <w:r>
+        <w:rPr>
+          <w:rFonts w:asciiTheme="majorHAnsi" w:hAnsiTheme="majorHAnsi"/>
+          <w:sz w:val="26"/>
+          <w:szCs w:val="26"/>
+          <w:lang/>
+        </w:rPr>
+        <w:t>customer select the product they want, then they can check out their shopping cart. They check out to see the summary of their shopping cart, and also choose the payment methods. The summary of the shopping cart will show what product they select and the total price. The payment options can be money transfer, credit cart, and PayPal.</w:t>
+      </w:r>
+    </w:p>
+    <w:p>
+      <w:pPr>
+        <w:pStyle w:val="BodyText"/>
+        <w:rPr>
+          <w:rFonts w:asciiTheme="majorHAnsi" w:hAnsiTheme="majorHAnsi"/>
+          <w:b/>
+          <w:bCs/>
+          <w:sz w:val="26"/>
+          <w:szCs w:val="26"/>
+        </w:rPr>
+      </w:pPr>
+      <w:r>
+        <w:rPr>
+          <w:rFonts w:asciiTheme="majorHAnsi" w:hAnsiTheme="majorHAnsi"/>
+          <w:b/>
+          <w:bCs/>
+          <w:sz w:val="26"/>
+          <w:szCs w:val="26"/>
+        </w:rPr>
+        <w:t xml:space="preserve">Prerequisite </w:t>
+      </w:r>
+    </w:p>
+    <w:p>
+      <w:pPr>
+        <w:pStyle w:val="BodyText"/>
+        <w:ind w:firstLine="720"/>
+        <w:rPr>
+          <w:rFonts w:asciiTheme="majorHAnsi" w:hAnsiTheme="majorHAnsi"/>
+          <w:sz w:val="26"/>
+          <w:szCs w:val="26"/>
+        </w:rPr>
+      </w:pPr>
+      <w:r>
+        <w:rPr>
+          <w:rFonts w:asciiTheme="majorHAnsi" w:hAnsiTheme="majorHAnsi"/>
+          <w:sz w:val="26"/>
+          <w:szCs w:val="26"/>
+        </w:rPr>
+        <w:t>The customer has to log in to the system.</w:t>
+      </w:r>
+    </w:p>
+    <w:p>
+      <w:pPr>
+        <w:pStyle w:val="NoSpacing"/>
+        <w:ind w:firstLine="720"/>
+        <w:rPr>
+          <w:rFonts w:asciiTheme="majorHAnsi" w:hAnsiTheme="majorHAnsi"/>
+          <w:sz w:val="26"/>
+          <w:szCs w:val="26"/>
+          <w:lang/>
+        </w:rPr>
+      </w:pPr>
+      <w:r>
+        <w:rPr>
+          <w:rFonts w:asciiTheme="majorHAnsi" w:hAnsiTheme="majorHAnsi"/>
+          <w:sz w:val="26"/>
+          <w:szCs w:val="26"/>
+          <w:lang/>
+        </w:rPr>
+        <w:t>The customer has to select at least one product to the shopping cart.</w:t>
+      </w:r>
+    </w:p>
+    <w:p>
+      <w:pPr>
+        <w:pStyle w:val="NormalWeb"/>
+        <w:spacing w:before="0" w:beforeAutospacing="0" w:after="0" w:afterAutospacing="0"/>
+        <w:rPr>
+          <w:rFonts w:asciiTheme="majorHAnsi" w:hAnsiTheme="majorHAnsi"/>
+          <w:b/>
+          <w:bCs/>
+          <w:sz w:val="10"/>
+          <w:szCs w:val="10"/>
+        </w:rPr>
+      </w:pPr>
+    </w:p>
+    <w:p>
+      <w:pPr>
+        <w:pStyle w:val="NormalWeb"/>
+        <w:spacing w:before="0" w:beforeAutospacing="0" w:after="0" w:afterAutospacing="0"/>
+        <w:rPr>
+          <w:rFonts w:asciiTheme="majorHAnsi" w:hAnsiTheme="majorHAnsi"/>
+          <w:b/>
+          <w:bCs/>
+          <w:sz w:val="26"/>
+          <w:szCs w:val="26"/>
+        </w:rPr>
+      </w:pPr>
+      <w:r>
+        <w:rPr>
+          <w:rFonts w:asciiTheme="majorHAnsi" w:hAnsiTheme="majorHAnsi"/>
+          <w:b/>
+          <w:bCs/>
+          <w:sz w:val="26"/>
+          <w:szCs w:val="26"/>
+        </w:rPr>
+        <w:t>Input and Output</w:t>
       </w:r>
     </w:p>
     <w:p>
@@ -6995,6 +7099,265 @@
           <w:szCs w:val="26"/>
         </w:rPr>
       </w:pPr>
+      <w:r>
+        <w:rPr>
+          <w:rFonts w:asciiTheme="majorHAnsi" w:hAnsiTheme="majorHAnsi"/>
+          <w:sz w:val="26"/>
+          <w:szCs w:val="26"/>
+        </w:rPr>
+        <w:t xml:space="preserve">None </w:t>
+      </w:r>
+    </w:p>
+    <w:p>
+      <w:pPr>
+        <w:pStyle w:val="NormalWeb"/>
+        <w:spacing w:after="0"/>
+        <w:rPr>
+          <w:rFonts w:asciiTheme="majorHAnsi" w:hAnsiTheme="majorHAnsi"/>
+          <w:b/>
+          <w:bCs/>
+          <w:sz w:val="26"/>
+          <w:szCs w:val="26"/>
+        </w:rPr>
+      </w:pPr>
+      <w:r>
+        <w:rPr>
+          <w:rFonts w:asciiTheme="majorHAnsi" w:hAnsiTheme="majorHAnsi"/>
+          <w:b/>
+          <w:bCs/>
+          <w:sz w:val="26"/>
+          <w:szCs w:val="26"/>
+        </w:rPr>
+        <w:t>Flow of Execution</w:t>
+      </w:r>
+    </w:p>
+    <w:p>
+      <w:pPr>
+        <w:pStyle w:val="NormalWeb"/>
+        <w:numPr>
+          <w:ilvl w:val="0"/>
+          <w:numId w:val="21"/>
+        </w:numPr>
+        <w:spacing w:after="0" w:afterAutospacing="0"/>
+        <w:rPr>
+          <w:rFonts w:asciiTheme="majorHAnsi" w:hAnsiTheme="majorHAnsi"/>
+          <w:sz w:val="26"/>
+          <w:szCs w:val="26"/>
+          <w:lang/>
+        </w:rPr>
+      </w:pPr>
+      <w:r>
+        <w:rPr>
+          <w:rFonts w:asciiTheme="majorHAnsi" w:hAnsiTheme="majorHAnsi" w:cs="Aksaramatee"/>
+          <w:sz w:val="26"/>
+          <w:szCs w:val="26"/>
+        </w:rPr>
+        <w:t>The customer already selected product to the shopping cart.</w:t>
+      </w:r>
+    </w:p>
+    <w:p>
+      <w:pPr>
+        <w:pStyle w:val="NormalWeb"/>
+        <w:numPr>
+          <w:ilvl w:val="0"/>
+          <w:numId w:val="21"/>
+        </w:numPr>
+        <w:spacing w:after="0" w:afterAutospacing="0"/>
+        <w:rPr>
+          <w:rFonts w:asciiTheme="majorHAnsi" w:hAnsiTheme="majorHAnsi"/>
+          <w:sz w:val="26"/>
+          <w:szCs w:val="26"/>
+          <w:lang/>
+        </w:rPr>
+      </w:pPr>
+      <w:r>
+        <w:rPr>
+          <w:rFonts w:asciiTheme="majorHAnsi" w:hAnsiTheme="majorHAnsi" w:cs="Aksaramatee"/>
+          <w:sz w:val="26"/>
+          <w:szCs w:val="26"/>
+        </w:rPr>
+        <w:t>The customer selects to check out the shopping cart.</w:t>
+      </w:r>
+    </w:p>
+    <w:p>
+      <w:pPr>
+        <w:pStyle w:val="NormalWeb"/>
+        <w:numPr>
+          <w:ilvl w:val="0"/>
+          <w:numId w:val="21"/>
+        </w:numPr>
+        <w:spacing w:after="0" w:afterAutospacing="0"/>
+        <w:rPr>
+          <w:rFonts w:asciiTheme="majorHAnsi" w:hAnsiTheme="majorHAnsi"/>
+          <w:sz w:val="26"/>
+          <w:szCs w:val="26"/>
+          <w:lang/>
+        </w:rPr>
+      </w:pPr>
+      <w:r>
+        <w:rPr>
+          <w:rFonts w:asciiTheme="majorHAnsi" w:hAnsiTheme="majorHAnsi"/>
+          <w:sz w:val="26"/>
+          <w:szCs w:val="26"/>
+          <w:lang/>
+        </w:rPr>
+        <w:t>The system provides shopping cart summary which consist of product that customer selected, and total price.</w:t>
+      </w:r>
+    </w:p>
+    <w:p>
+      <w:pPr>
+        <w:pStyle w:val="NormalWeb"/>
+        <w:numPr>
+          <w:ilvl w:val="0"/>
+          <w:numId w:val="21"/>
+        </w:numPr>
+        <w:spacing w:after="0" w:afterAutospacing="0"/>
+        <w:rPr>
+          <w:rFonts w:asciiTheme="majorHAnsi" w:hAnsiTheme="majorHAnsi"/>
+          <w:sz w:val="26"/>
+          <w:szCs w:val="26"/>
+          <w:lang/>
+        </w:rPr>
+      </w:pPr>
+      <w:r>
+        <w:rPr>
+          <w:rFonts w:asciiTheme="majorHAnsi" w:hAnsiTheme="majorHAnsi"/>
+          <w:sz w:val="26"/>
+          <w:szCs w:val="26"/>
+          <w:lang/>
+        </w:rPr>
+        <w:t>The system provides payment options which are money transfer, credit cart, and PayPal.</w:t>
+      </w:r>
+    </w:p>
+    <w:p>
+      <w:pPr>
+        <w:pStyle w:val="NormalWeb"/>
+        <w:numPr>
+          <w:ilvl w:val="0"/>
+          <w:numId w:val="21"/>
+        </w:numPr>
+        <w:spacing w:after="0" w:afterAutospacing="0"/>
+        <w:rPr>
+          <w:rFonts w:asciiTheme="majorHAnsi" w:hAnsiTheme="majorHAnsi"/>
+          <w:sz w:val="26"/>
+          <w:szCs w:val="26"/>
+          <w:lang/>
+        </w:rPr>
+      </w:pPr>
+      <w:r>
+        <w:rPr>
+          <w:rFonts w:asciiTheme="majorHAnsi" w:hAnsiTheme="majorHAnsi"/>
+          <w:sz w:val="26"/>
+          <w:szCs w:val="26"/>
+          <w:lang/>
+        </w:rPr>
+        <w:t>The customer selects the payment method they want.</w:t>
+      </w:r>
+    </w:p>
+    <w:p>
+      <w:pPr>
+        <w:pStyle w:val="NormalWeb"/>
+        <w:numPr>
+          <w:ilvl w:val="0"/>
+          <w:numId w:val="21"/>
+        </w:numPr>
+        <w:spacing w:after="0" w:afterAutospacing="0"/>
+        <w:rPr>
+          <w:rFonts w:asciiTheme="majorHAnsi" w:hAnsiTheme="majorHAnsi"/>
+          <w:sz w:val="26"/>
+          <w:szCs w:val="26"/>
+          <w:lang/>
+        </w:rPr>
+      </w:pPr>
+      <w:r>
+        <w:rPr>
+          <w:rFonts w:asciiTheme="majorHAnsi" w:hAnsiTheme="majorHAnsi"/>
+          <w:sz w:val="26"/>
+          <w:szCs w:val="26"/>
+          <w:lang/>
+        </w:rPr>
+        <w:t>The system connects to payment page.</w:t>
+      </w:r>
+    </w:p>
+    <w:p>
+      <w:pPr>
+        <w:pStyle w:val="NormalWeb"/>
+        <w:numPr>
+          <w:ilvl w:val="0"/>
+          <w:numId w:val="21"/>
+        </w:numPr>
+        <w:spacing w:after="0" w:afterAutospacing="0"/>
+        <w:rPr>
+          <w:rFonts w:asciiTheme="majorHAnsi" w:hAnsiTheme="majorHAnsi"/>
+          <w:sz w:val="26"/>
+          <w:szCs w:val="26"/>
+          <w:lang/>
+        </w:rPr>
+      </w:pPr>
+      <w:r>
+        <w:rPr>
+          <w:rFonts w:asciiTheme="majorHAnsi" w:hAnsiTheme="majorHAnsi"/>
+          <w:sz w:val="26"/>
+          <w:szCs w:val="26"/>
+          <w:lang/>
+        </w:rPr>
+        <w:t>The customer confirms to finish the buying process.</w:t>
+      </w:r>
+    </w:p>
+    <w:p>
+      <w:pPr>
+        <w:rPr>
+          <w:rFonts w:asciiTheme="majorHAnsi" w:hAnsiTheme="majorHAnsi" w:cs="Arial"/>
+          <w:b/>
+          <w:bCs/>
+          <w:sz w:val="28"/>
+        </w:rPr>
+      </w:pPr>
+    </w:p>
+    <w:p>
+      <w:pPr>
+        <w:pStyle w:val="NormalWeb"/>
+        <w:spacing w:before="0" w:beforeAutospacing="0" w:after="0" w:afterAutospacing="0"/>
+        <w:rPr>
+          <w:rFonts w:asciiTheme="majorHAnsi" w:hAnsiTheme="majorHAnsi"/>
+          <w:b/>
+          <w:bCs/>
+        </w:rPr>
+      </w:pPr>
+      <w:r>
+        <w:rPr>
+          <w:rFonts w:asciiTheme="majorHAnsi" w:hAnsiTheme="majorHAnsi" w:cs="Arial"/>
+          <w:b/>
+          <w:bCs/>
+        </w:rPr>
+        <w:t xml:space="preserve">URS12 </w:t>
+      </w:r>
+      <w:proofErr w:type="gramStart"/>
+      <w:r>
+        <w:rPr>
+          <w:rFonts w:asciiTheme="majorHAnsi" w:hAnsiTheme="majorHAnsi" w:cs="Arial"/>
+          <w:b/>
+          <w:bCs/>
+        </w:rPr>
+        <w:t>The</w:t>
+      </w:r>
+      <w:proofErr w:type="gramEnd"/>
+      <w:r>
+        <w:rPr>
+          <w:rFonts w:asciiTheme="majorHAnsi" w:hAnsiTheme="majorHAnsi" w:cs="Arial"/>
+          <w:b/>
+          <w:bCs/>
+        </w:rPr>
+        <w:t xml:space="preserve"> customer can select payment method.</w:t>
+      </w:r>
+      <w:r>
+        <w:rPr>
+          <w:rFonts w:asciiTheme="majorHAnsi" w:hAnsiTheme="majorHAnsi" w:cs="Arial"/>
+          <w:b/>
+          <w:bCs/>
+        </w:rPr>
+        <w:t xml:space="preserve"> </w:t>
+      </w:r>
     </w:p>
     <w:p>
       <w:pPr>
@@ -7003,10 +7366,29 @@
         <w:ind w:firstLine="720"/>
         <w:rPr>
           <w:rFonts w:asciiTheme="majorHAnsi" w:hAnsiTheme="majorHAnsi"/>
-          <w:sz w:val="26"/>
-          <w:szCs w:val="26"/>
-        </w:rPr>
-      </w:pPr>
+          <w:b/>
+          <w:bCs/>
+          <w:sz w:val="26"/>
+          <w:szCs w:val="26"/>
+        </w:rPr>
+      </w:pPr>
+      <w:r>
+        <w:rPr>
+          <w:rFonts w:asciiTheme="majorHAnsi" w:hAnsiTheme="majorHAnsi"/>
+          <w:sz w:val="26"/>
+          <w:szCs w:val="26"/>
+        </w:rPr>
+        <w:t>The</w:t>
+      </w:r>
+      <w:r>
+        <w:rPr>
+          <w:rFonts w:asciiTheme="majorHAnsi" w:hAnsiTheme="majorHAnsi"/>
+          <w:sz w:val="26"/>
+          <w:szCs w:val="26"/>
+          <w:lang/>
+        </w:rPr>
+        <w:t xml:space="preserve"> customer checks out to see the summary of their shopping cart. After that, they have to choose the payment methods. The payment options can be money transfer, credit cart, and PayPal.</w:t>
+      </w:r>
     </w:p>
     <w:p>
       <w:pPr>
@@ -7017,8 +7399,128 @@
           <w:rFonts w:asciiTheme="majorHAnsi" w:hAnsiTheme="majorHAnsi"/>
           <w:sz w:val="26"/>
           <w:szCs w:val="26"/>
-        </w:rPr>
-      </w:pPr>
+          <w:lang/>
+        </w:rPr>
+      </w:pPr>
+    </w:p>
+    <w:p>
+      <w:pPr>
+        <w:pStyle w:val="BodyText"/>
+        <w:rPr>
+          <w:rFonts w:asciiTheme="majorHAnsi" w:hAnsiTheme="majorHAnsi"/>
+          <w:b/>
+          <w:bCs/>
+          <w:sz w:val="26"/>
+          <w:szCs w:val="26"/>
+        </w:rPr>
+      </w:pPr>
+      <w:r>
+        <w:rPr>
+          <w:rFonts w:asciiTheme="majorHAnsi" w:hAnsiTheme="majorHAnsi"/>
+          <w:b/>
+          <w:bCs/>
+          <w:sz w:val="26"/>
+          <w:szCs w:val="26"/>
+        </w:rPr>
+        <w:t xml:space="preserve">Prerequisite </w:t>
+      </w:r>
+    </w:p>
+    <w:p>
+      <w:pPr>
+        <w:pStyle w:val="BodyText"/>
+        <w:ind w:firstLine="720"/>
+        <w:rPr>
+          <w:rFonts w:asciiTheme="majorHAnsi" w:hAnsiTheme="majorHAnsi"/>
+          <w:sz w:val="26"/>
+          <w:szCs w:val="26"/>
+        </w:rPr>
+      </w:pPr>
+      <w:r>
+        <w:rPr>
+          <w:rFonts w:asciiTheme="majorHAnsi" w:hAnsiTheme="majorHAnsi"/>
+          <w:sz w:val="26"/>
+          <w:szCs w:val="26"/>
+        </w:rPr>
+        <w:t>The customer has to log in to the system.</w:t>
+      </w:r>
+    </w:p>
+    <w:p>
+      <w:pPr>
+        <w:pStyle w:val="NoSpacing"/>
+        <w:tabs>
+          <w:tab w:val="left" w:pos="8205"/>
+        </w:tabs>
+        <w:ind w:firstLine="720"/>
+        <w:rPr>
+          <w:rFonts w:asciiTheme="majorHAnsi" w:hAnsiTheme="majorHAnsi"/>
+          <w:sz w:val="26"/>
+          <w:szCs w:val="26"/>
+          <w:lang/>
+        </w:rPr>
+      </w:pPr>
+      <w:r>
+        <w:rPr>
+          <w:rFonts w:asciiTheme="majorHAnsi" w:hAnsiTheme="majorHAnsi"/>
+          <w:sz w:val="26"/>
+          <w:szCs w:val="26"/>
+          <w:lang/>
+        </w:rPr>
+        <w:t>The customer does to check out to see s</w:t>
+      </w:r>
+      <w:r>
+        <w:rPr>
+          <w:rFonts w:asciiTheme="majorHAnsi" w:hAnsiTheme="majorHAnsi"/>
+          <w:sz w:val="26"/>
+          <w:szCs w:val="26"/>
+          <w:lang/>
+        </w:rPr>
+        <w:t>ummary of shopping cart already</w:t>
+      </w:r>
+      <w:r>
+        <w:rPr>
+          <w:rFonts w:asciiTheme="majorHAnsi" w:hAnsiTheme="majorHAnsi"/>
+          <w:sz w:val="26"/>
+          <w:szCs w:val="26"/>
+          <w:lang/>
+        </w:rPr>
+        <w:tab/>
+      </w:r>
+    </w:p>
+    <w:p>
+      <w:pPr>
+        <w:pStyle w:val="NormalWeb"/>
+        <w:spacing w:before="0" w:beforeAutospacing="0" w:after="0" w:afterAutospacing="0"/>
+        <w:rPr>
+          <w:rFonts w:asciiTheme="majorHAnsi" w:hAnsiTheme="majorHAnsi"/>
+          <w:b/>
+          <w:bCs/>
+          <w:sz w:val="10"/>
+          <w:szCs w:val="10"/>
+        </w:rPr>
+      </w:pPr>
+    </w:p>
+    <w:p>
+      <w:pPr>
+        <w:pStyle w:val="NormalWeb"/>
+        <w:spacing w:before="0" w:beforeAutospacing="0" w:after="0" w:afterAutospacing="0"/>
+        <w:rPr>
+          <w:rFonts w:asciiTheme="majorHAnsi" w:hAnsiTheme="majorHAnsi"/>
+          <w:b/>
+          <w:bCs/>
+          <w:sz w:val="26"/>
+          <w:szCs w:val="26"/>
+        </w:rPr>
+      </w:pPr>
+      <w:r>
+        <w:rPr>
+          <w:rFonts w:asciiTheme="majorHAnsi" w:hAnsiTheme="majorHAnsi"/>
+          <w:b/>
+          <w:bCs/>
+          <w:sz w:val="26"/>
+          <w:szCs w:val="26"/>
+        </w:rPr>
+        <w:t>Input and Output</w:t>
+      </w:r>
     </w:p>
     <w:p>
       <w:pPr>
@@ -7029,6 +7531,174 @@
           <w:rFonts w:asciiTheme="majorHAnsi" w:hAnsiTheme="majorHAnsi"/>
           <w:sz w:val="26"/>
           <w:szCs w:val="26"/>
+        </w:rPr>
+      </w:pPr>
+      <w:r>
+        <w:rPr>
+          <w:rFonts w:asciiTheme="majorHAnsi" w:hAnsiTheme="majorHAnsi"/>
+          <w:sz w:val="26"/>
+          <w:szCs w:val="26"/>
+        </w:rPr>
+        <w:t xml:space="preserve">None </w:t>
+      </w:r>
+    </w:p>
+    <w:p>
+      <w:pPr>
+        <w:pStyle w:val="NormalWeb"/>
+        <w:spacing w:after="0"/>
+        <w:rPr>
+          <w:rFonts w:asciiTheme="majorHAnsi" w:hAnsiTheme="majorHAnsi"/>
+          <w:b/>
+          <w:bCs/>
+          <w:sz w:val="26"/>
+          <w:szCs w:val="26"/>
+        </w:rPr>
+      </w:pPr>
+      <w:r>
+        <w:rPr>
+          <w:rFonts w:asciiTheme="majorHAnsi" w:hAnsiTheme="majorHAnsi"/>
+          <w:b/>
+          <w:bCs/>
+          <w:sz w:val="26"/>
+          <w:szCs w:val="26"/>
+        </w:rPr>
+        <w:t>Flow of Execution</w:t>
+      </w:r>
+    </w:p>
+    <w:p>
+      <w:pPr>
+        <w:pStyle w:val="NormalWeb"/>
+        <w:numPr>
+          <w:ilvl w:val="0"/>
+          <w:numId w:val="23"/>
+        </w:numPr>
+        <w:spacing w:after="0" w:afterAutospacing="0"/>
+        <w:rPr>
+          <w:rFonts w:asciiTheme="majorHAnsi" w:hAnsiTheme="majorHAnsi"/>
+          <w:sz w:val="26"/>
+          <w:szCs w:val="26"/>
+          <w:lang/>
+        </w:rPr>
+      </w:pPr>
+      <w:r>
+        <w:rPr>
+          <w:rFonts w:asciiTheme="majorHAnsi" w:hAnsiTheme="majorHAnsi"/>
+          <w:sz w:val="26"/>
+          <w:szCs w:val="26"/>
+          <w:lang/>
+        </w:rPr>
+        <w:t>The customer sees the shopping cart summary.</w:t>
+      </w:r>
+    </w:p>
+    <w:p>
+      <w:pPr>
+        <w:pStyle w:val="NormalWeb"/>
+        <w:numPr>
+          <w:ilvl w:val="0"/>
+          <w:numId w:val="23"/>
+        </w:numPr>
+        <w:spacing w:after="0" w:afterAutospacing="0"/>
+        <w:rPr>
+          <w:rFonts w:asciiTheme="majorHAnsi" w:hAnsiTheme="majorHAnsi"/>
+          <w:sz w:val="26"/>
+          <w:szCs w:val="26"/>
+          <w:lang/>
+        </w:rPr>
+      </w:pPr>
+      <w:r>
+        <w:rPr>
+          <w:rFonts w:asciiTheme="majorHAnsi" w:hAnsiTheme="majorHAnsi"/>
+          <w:sz w:val="26"/>
+          <w:szCs w:val="26"/>
+          <w:lang/>
+        </w:rPr>
+        <w:t>The system provides payment options which are money transfer, credit cart, and PayPal.</w:t>
+      </w:r>
+    </w:p>
+    <w:p>
+      <w:pPr>
+        <w:pStyle w:val="NormalWeb"/>
+        <w:numPr>
+          <w:ilvl w:val="0"/>
+          <w:numId w:val="23"/>
+        </w:numPr>
+        <w:spacing w:after="0" w:afterAutospacing="0"/>
+        <w:rPr>
+          <w:rFonts w:asciiTheme="majorHAnsi" w:hAnsiTheme="majorHAnsi"/>
+          <w:sz w:val="26"/>
+          <w:szCs w:val="26"/>
+          <w:lang/>
+        </w:rPr>
+      </w:pPr>
+      <w:r>
+        <w:rPr>
+          <w:rFonts w:asciiTheme="majorHAnsi" w:hAnsiTheme="majorHAnsi"/>
+          <w:sz w:val="26"/>
+          <w:szCs w:val="26"/>
+          <w:lang/>
+        </w:rPr>
+        <w:lastRenderedPageBreak/>
+        <w:t>The customer selects the payment method they want.</w:t>
+      </w:r>
+    </w:p>
+    <w:p>
+      <w:pPr>
+        <w:pStyle w:val="NormalWeb"/>
+        <w:numPr>
+          <w:ilvl w:val="0"/>
+          <w:numId w:val="23"/>
+        </w:numPr>
+        <w:spacing w:after="0" w:afterAutospacing="0"/>
+        <w:rPr>
+          <w:rFonts w:asciiTheme="majorHAnsi" w:hAnsiTheme="majorHAnsi"/>
+          <w:sz w:val="26"/>
+          <w:szCs w:val="26"/>
+          <w:lang/>
+        </w:rPr>
+      </w:pPr>
+      <w:r>
+        <w:rPr>
+          <w:rFonts w:asciiTheme="majorHAnsi" w:hAnsiTheme="majorHAnsi"/>
+          <w:sz w:val="26"/>
+          <w:szCs w:val="26"/>
+          <w:lang/>
+        </w:rPr>
+        <w:t>The system connects to payment page.</w:t>
+      </w:r>
+    </w:p>
+    <w:p>
+      <w:pPr>
+        <w:pStyle w:val="NormalWeb"/>
+        <w:numPr>
+          <w:ilvl w:val="0"/>
+          <w:numId w:val="23"/>
+        </w:numPr>
+        <w:spacing w:after="0" w:afterAutospacing="0"/>
+        <w:rPr>
+          <w:rFonts w:asciiTheme="majorHAnsi" w:hAnsiTheme="majorHAnsi"/>
+          <w:sz w:val="26"/>
+          <w:szCs w:val="26"/>
+          <w:lang/>
+        </w:rPr>
+      </w:pPr>
+      <w:r>
+        <w:rPr>
+          <w:rFonts w:asciiTheme="majorHAnsi" w:hAnsiTheme="majorHAnsi"/>
+          <w:sz w:val="26"/>
+          <w:szCs w:val="26"/>
+          <w:lang/>
+        </w:rPr>
+        <w:t>The customer confirms to finish the buying process.</w:t>
+      </w:r>
+    </w:p>
+    <w:p>
+      <w:pPr>
+        <w:pStyle w:val="NormalWeb"/>
+        <w:spacing w:before="0" w:beforeAutospacing="0" w:after="0" w:afterAutospacing="0"/>
+        <w:rPr>
+          <w:rFonts w:asciiTheme="majorHAnsi" w:hAnsiTheme="majorHAnsi"/>
+          <w:b/>
+          <w:bCs/>
         </w:rPr>
       </w:pPr>
     </w:p>
@@ -8102,27 +8772,27 @@
           <w:sz w:val="26"/>
           <w:szCs w:val="26"/>
         </w:rPr>
+        <w:t>Alternative flow A, the validation error</w:t>
+      </w:r>
+    </w:p>
+    <w:p>
+      <w:pPr>
+        <w:pStyle w:val="Default"/>
+        <w:rPr>
+          <w:rFonts w:asciiTheme="majorHAnsi" w:hAnsiTheme="majorHAnsi"/>
+          <w:sz w:val="26"/>
+          <w:szCs w:val="26"/>
+        </w:rPr>
+      </w:pPr>
+      <w:r>
+        <w:rPr>
+          <w:rFonts w:asciiTheme="majorHAnsi" w:hAnsiTheme="majorHAnsi"/>
+          <w:b/>
+          <w:bCs/>
+          <w:sz w:val="26"/>
+          <w:szCs w:val="26"/>
+        </w:rPr>
         <w:lastRenderedPageBreak/>
-        <w:t>Alternative flow A, the validation error</w:t>
-      </w:r>
-    </w:p>
-    <w:p>
-      <w:pPr>
-        <w:pStyle w:val="Default"/>
-        <w:rPr>
-          <w:rFonts w:asciiTheme="majorHAnsi" w:hAnsiTheme="majorHAnsi"/>
-          <w:sz w:val="26"/>
-          <w:szCs w:val="26"/>
-        </w:rPr>
-      </w:pPr>
-      <w:r>
-        <w:rPr>
-          <w:rFonts w:asciiTheme="majorHAnsi" w:hAnsiTheme="majorHAnsi"/>
-          <w:b/>
-          <w:bCs/>
-          <w:sz w:val="26"/>
-          <w:szCs w:val="26"/>
-        </w:rPr>
         <w:t xml:space="preserve">A.3 </w:t>
       </w:r>
       <w:r>
@@ -8604,15 +9274,6 @@
               <w:t xml:space="preserve">The 6 digit number indicate the product id </w:t>
             </w:r>
           </w:p>
-          <w:p>
-            <w:pPr>
-              <w:pStyle w:val="TableContents"/>
-              <w:rPr>
-                <w:rFonts w:asciiTheme="majorHAnsi" w:hAnsiTheme="majorHAnsi"/>
-                <w:sz w:val="22"/>
-              </w:rPr>
-            </w:pPr>
-          </w:p>
         </w:tc>
         <w:tc>
           <w:tcPr>
@@ -8738,15 +9399,6 @@
               </w:rPr>
               <w:t xml:space="preserve">The product name length must not be longer than 40 characters </w:t>
             </w:r>
-          </w:p>
-          <w:p>
-            <w:pPr>
-              <w:pStyle w:val="TableContents"/>
-              <w:rPr>
-                <w:rFonts w:asciiTheme="majorHAnsi" w:hAnsiTheme="majorHAnsi"/>
-                <w:sz w:val="22"/>
-              </w:rPr>
-            </w:pPr>
           </w:p>
         </w:tc>
         <w:tc>
@@ -9440,7 +10092,6 @@
           <w:sz w:val="26"/>
           <w:szCs w:val="26"/>
         </w:rPr>
-        <w:lastRenderedPageBreak/>
         <w:t xml:space="preserve">The </w:t>
       </w:r>
       <w:r>
@@ -9495,10 +10146,11 @@
           <w:ilvl w:val="0"/>
           <w:numId w:val="13"/>
         </w:numPr>
-        <w:rPr>
-          <w:rFonts w:asciiTheme="majorHAnsi" w:hAnsiTheme="majorHAnsi"/>
-          <w:sz w:val="26"/>
-          <w:szCs w:val="26"/>
+        <w:spacing w:after="0"/>
+        <w:rPr>
+          <w:rFonts w:asciiTheme="majorHAnsi" w:hAnsiTheme="majorHAnsi"/>
+          <w:b/>
+          <w:bCs/>
         </w:rPr>
       </w:pPr>
       <w:r>
@@ -9540,45 +10192,13 @@
           <w:bCs/>
         </w:rPr>
       </w:pPr>
-    </w:p>
-    <w:p>
-      <w:pPr>
-        <w:pStyle w:val="NormalWeb"/>
-        <w:spacing w:before="0" w:beforeAutospacing="0" w:after="0" w:afterAutospacing="0"/>
-        <w:rPr>
-          <w:rFonts w:asciiTheme="majorHAnsi" w:hAnsiTheme="majorHAnsi"/>
-          <w:b/>
-          <w:bCs/>
-        </w:rPr>
-      </w:pPr>
-    </w:p>
-    <w:p>
-      <w:pPr>
-        <w:pStyle w:val="NormalWeb"/>
-        <w:spacing w:before="0" w:beforeAutospacing="0" w:after="0" w:afterAutospacing="0"/>
-        <w:rPr>
-          <w:rFonts w:asciiTheme="majorHAnsi" w:hAnsiTheme="majorHAnsi"/>
-          <w:b/>
-          <w:bCs/>
-        </w:rPr>
-      </w:pPr>
-    </w:p>
-    <w:p>
-      <w:pPr>
-        <w:pStyle w:val="NormalWeb"/>
-        <w:spacing w:before="0" w:beforeAutospacing="0" w:after="0" w:afterAutospacing="0"/>
-        <w:rPr>
-          <w:rFonts w:asciiTheme="majorHAnsi" w:hAnsiTheme="majorHAnsi"/>
-          <w:b/>
-          <w:bCs/>
-        </w:rPr>
-      </w:pPr>
       <w:r>
         <w:rPr>
           <w:rFonts w:asciiTheme="majorHAnsi" w:hAnsiTheme="majorHAnsi" w:cs="Arial"/>
           <w:b/>
           <w:bCs/>
         </w:rPr>
+        <w:lastRenderedPageBreak/>
         <w:t>URS1</w:t>
       </w:r>
       <w:r>
@@ -10885,7 +11505,6 @@
           <w:sz w:val="26"/>
           <w:szCs w:val="26"/>
         </w:rPr>
-        <w:lastRenderedPageBreak/>
         <w:t xml:space="preserve">The system provides </w:t>
       </w:r>
       <w:r>
@@ -11029,6 +11648,7 @@
           <w:b/>
           <w:bCs/>
         </w:rPr>
+        <w:lastRenderedPageBreak/>
         <w:t>URS1</w:t>
       </w:r>
       <w:r>
@@ -12114,139 +12734,139 @@
           <w:sz w:val="26"/>
           <w:szCs w:val="26"/>
         </w:rPr>
+        <w:t xml:space="preserve">The system </w:t>
+      </w:r>
+      <w:r>
+        <w:rPr>
+          <w:rFonts w:asciiTheme="majorHAnsi" w:hAnsiTheme="majorHAnsi"/>
+          <w:color w:val="000000"/>
+          <w:sz w:val="26"/>
+          <w:szCs w:val="26"/>
+        </w:rPr>
+        <w:t xml:space="preserve">deletes </w:t>
+      </w:r>
+      <w:r>
+        <w:rPr>
+          <w:rFonts w:asciiTheme="majorHAnsi" w:hAnsiTheme="majorHAnsi"/>
+          <w:color w:val="000000"/>
+          <w:sz w:val="26"/>
+          <w:szCs w:val="26"/>
+        </w:rPr>
+        <w:t xml:space="preserve">the details of product </w:t>
+      </w:r>
+      <w:r>
+        <w:rPr>
+          <w:rFonts w:asciiTheme="majorHAnsi" w:hAnsiTheme="majorHAnsi"/>
+          <w:color w:val="000000"/>
+          <w:sz w:val="26"/>
+          <w:szCs w:val="26"/>
+        </w:rPr>
+        <w:t>in</w:t>
+      </w:r>
+      <w:r>
+        <w:rPr>
+          <w:rFonts w:asciiTheme="majorHAnsi" w:hAnsiTheme="majorHAnsi"/>
+          <w:color w:val="000000"/>
+          <w:sz w:val="26"/>
+          <w:szCs w:val="26"/>
+        </w:rPr>
+        <w:t xml:space="preserve"> the database. </w:t>
+      </w:r>
+    </w:p>
+    <w:p>
+      <w:pPr>
+        <w:pStyle w:val="NormalWeb"/>
+        <w:spacing w:before="0" w:beforeAutospacing="0" w:after="0" w:afterAutospacing="0"/>
+        <w:rPr>
+          <w:rFonts w:asciiTheme="majorHAnsi" w:hAnsiTheme="majorHAnsi"/>
+          <w:b/>
+          <w:bCs/>
+        </w:rPr>
+      </w:pPr>
+    </w:p>
+    <w:p>
+      <w:pPr>
+        <w:pStyle w:val="NormalWeb"/>
+        <w:spacing w:before="0" w:beforeAutospacing="0" w:after="0" w:afterAutospacing="0"/>
+        <w:rPr>
+          <w:rFonts w:asciiTheme="majorHAnsi" w:hAnsiTheme="majorHAnsi" w:cs="Arial"/>
+          <w:b/>
+          <w:bCs/>
+        </w:rPr>
+      </w:pPr>
+    </w:p>
+    <w:p>
+      <w:pPr>
+        <w:pStyle w:val="NormalWeb"/>
+        <w:spacing w:before="0" w:beforeAutospacing="0" w:after="0" w:afterAutospacing="0"/>
+        <w:rPr>
+          <w:rFonts w:asciiTheme="majorHAnsi" w:hAnsiTheme="majorHAnsi" w:cs="Arial"/>
+          <w:b/>
+          <w:bCs/>
+        </w:rPr>
+      </w:pPr>
+    </w:p>
+    <w:p>
+      <w:pPr>
+        <w:pStyle w:val="NormalWeb"/>
+        <w:spacing w:before="0" w:beforeAutospacing="0" w:after="0" w:afterAutospacing="0"/>
+        <w:rPr>
+          <w:rFonts w:asciiTheme="majorHAnsi" w:hAnsiTheme="majorHAnsi" w:cs="Arial"/>
+          <w:b/>
+          <w:bCs/>
+        </w:rPr>
+      </w:pPr>
+    </w:p>
+    <w:p>
+      <w:pPr>
+        <w:pStyle w:val="NormalWeb"/>
+        <w:spacing w:before="0" w:beforeAutospacing="0" w:after="0" w:afterAutospacing="0"/>
+        <w:rPr>
+          <w:rFonts w:asciiTheme="majorHAnsi" w:hAnsiTheme="majorHAnsi" w:cs="Arial"/>
+          <w:b/>
+          <w:bCs/>
+        </w:rPr>
+      </w:pPr>
+    </w:p>
+    <w:p>
+      <w:pPr>
+        <w:pStyle w:val="NormalWeb"/>
+        <w:spacing w:before="0" w:beforeAutospacing="0" w:after="0" w:afterAutospacing="0"/>
+        <w:rPr>
+          <w:rFonts w:asciiTheme="majorHAnsi" w:hAnsiTheme="majorHAnsi" w:cs="Arial"/>
+          <w:b/>
+          <w:bCs/>
+        </w:rPr>
+      </w:pPr>
+    </w:p>
+    <w:p>
+      <w:pPr>
+        <w:pStyle w:val="NormalWeb"/>
+        <w:spacing w:before="0" w:beforeAutospacing="0" w:after="0" w:afterAutospacing="0"/>
+        <w:rPr>
+          <w:rFonts w:asciiTheme="majorHAnsi" w:hAnsiTheme="majorHAnsi" w:cs="Arial"/>
+          <w:b/>
+          <w:bCs/>
+        </w:rPr>
+      </w:pPr>
+    </w:p>
+    <w:p>
+      <w:pPr>
+        <w:pStyle w:val="NormalWeb"/>
+        <w:spacing w:before="0" w:beforeAutospacing="0" w:after="0" w:afterAutospacing="0"/>
+        <w:rPr>
+          <w:rFonts w:asciiTheme="majorHAnsi" w:hAnsiTheme="majorHAnsi"/>
+          <w:b/>
+          <w:bCs/>
+        </w:rPr>
+      </w:pPr>
+      <w:r>
+        <w:rPr>
+          <w:rFonts w:asciiTheme="majorHAnsi" w:hAnsiTheme="majorHAnsi" w:cs="Arial"/>
+          <w:b/>
+          <w:bCs/>
+        </w:rPr>
         <w:lastRenderedPageBreak/>
-        <w:t xml:space="preserve">The system </w:t>
-      </w:r>
-      <w:r>
-        <w:rPr>
-          <w:rFonts w:asciiTheme="majorHAnsi" w:hAnsiTheme="majorHAnsi"/>
-          <w:color w:val="000000"/>
-          <w:sz w:val="26"/>
-          <w:szCs w:val="26"/>
-        </w:rPr>
-        <w:t xml:space="preserve">deletes </w:t>
-      </w:r>
-      <w:r>
-        <w:rPr>
-          <w:rFonts w:asciiTheme="majorHAnsi" w:hAnsiTheme="majorHAnsi"/>
-          <w:color w:val="000000"/>
-          <w:sz w:val="26"/>
-          <w:szCs w:val="26"/>
-        </w:rPr>
-        <w:t xml:space="preserve">the details of product </w:t>
-      </w:r>
-      <w:r>
-        <w:rPr>
-          <w:rFonts w:asciiTheme="majorHAnsi" w:hAnsiTheme="majorHAnsi"/>
-          <w:color w:val="000000"/>
-          <w:sz w:val="26"/>
-          <w:szCs w:val="26"/>
-        </w:rPr>
-        <w:t>in</w:t>
-      </w:r>
-      <w:r>
-        <w:rPr>
-          <w:rFonts w:asciiTheme="majorHAnsi" w:hAnsiTheme="majorHAnsi"/>
-          <w:color w:val="000000"/>
-          <w:sz w:val="26"/>
-          <w:szCs w:val="26"/>
-        </w:rPr>
-        <w:t xml:space="preserve"> the database. </w:t>
-      </w:r>
-    </w:p>
-    <w:p>
-      <w:pPr>
-        <w:pStyle w:val="NormalWeb"/>
-        <w:spacing w:before="0" w:beforeAutospacing="0" w:after="0" w:afterAutospacing="0"/>
-        <w:rPr>
-          <w:rFonts w:asciiTheme="majorHAnsi" w:hAnsiTheme="majorHAnsi"/>
-          <w:b/>
-          <w:bCs/>
-        </w:rPr>
-      </w:pPr>
-    </w:p>
-    <w:p>
-      <w:pPr>
-        <w:pStyle w:val="NormalWeb"/>
-        <w:spacing w:before="0" w:beforeAutospacing="0" w:after="0" w:afterAutospacing="0"/>
-        <w:rPr>
-          <w:rFonts w:asciiTheme="majorHAnsi" w:hAnsiTheme="majorHAnsi" w:cs="Arial"/>
-          <w:b/>
-          <w:bCs/>
-        </w:rPr>
-      </w:pPr>
-    </w:p>
-    <w:p>
-      <w:pPr>
-        <w:pStyle w:val="NormalWeb"/>
-        <w:spacing w:before="0" w:beforeAutospacing="0" w:after="0" w:afterAutospacing="0"/>
-        <w:rPr>
-          <w:rFonts w:asciiTheme="majorHAnsi" w:hAnsiTheme="majorHAnsi" w:cs="Arial"/>
-          <w:b/>
-          <w:bCs/>
-        </w:rPr>
-      </w:pPr>
-    </w:p>
-    <w:p>
-      <w:pPr>
-        <w:pStyle w:val="NormalWeb"/>
-        <w:spacing w:before="0" w:beforeAutospacing="0" w:after="0" w:afterAutospacing="0"/>
-        <w:rPr>
-          <w:rFonts w:asciiTheme="majorHAnsi" w:hAnsiTheme="majorHAnsi" w:cs="Arial"/>
-          <w:b/>
-          <w:bCs/>
-        </w:rPr>
-      </w:pPr>
-    </w:p>
-    <w:p>
-      <w:pPr>
-        <w:pStyle w:val="NormalWeb"/>
-        <w:spacing w:before="0" w:beforeAutospacing="0" w:after="0" w:afterAutospacing="0"/>
-        <w:rPr>
-          <w:rFonts w:asciiTheme="majorHAnsi" w:hAnsiTheme="majorHAnsi" w:cs="Arial"/>
-          <w:b/>
-          <w:bCs/>
-        </w:rPr>
-      </w:pPr>
-    </w:p>
-    <w:p>
-      <w:pPr>
-        <w:pStyle w:val="NormalWeb"/>
-        <w:spacing w:before="0" w:beforeAutospacing="0" w:after="0" w:afterAutospacing="0"/>
-        <w:rPr>
-          <w:rFonts w:asciiTheme="majorHAnsi" w:hAnsiTheme="majorHAnsi" w:cs="Arial"/>
-          <w:b/>
-          <w:bCs/>
-        </w:rPr>
-      </w:pPr>
-    </w:p>
-    <w:p>
-      <w:pPr>
-        <w:pStyle w:val="NormalWeb"/>
-        <w:spacing w:before="0" w:beforeAutospacing="0" w:after="0" w:afterAutospacing="0"/>
-        <w:rPr>
-          <w:rFonts w:asciiTheme="majorHAnsi" w:hAnsiTheme="majorHAnsi" w:cs="Arial"/>
-          <w:b/>
-          <w:bCs/>
-        </w:rPr>
-      </w:pPr>
-    </w:p>
-    <w:p>
-      <w:pPr>
-        <w:pStyle w:val="NormalWeb"/>
-        <w:spacing w:before="0" w:beforeAutospacing="0" w:after="0" w:afterAutospacing="0"/>
-        <w:rPr>
-          <w:rFonts w:asciiTheme="majorHAnsi" w:hAnsiTheme="majorHAnsi"/>
-          <w:b/>
-          <w:bCs/>
-        </w:rPr>
-      </w:pPr>
-      <w:r>
-        <w:rPr>
-          <w:rFonts w:asciiTheme="majorHAnsi" w:hAnsiTheme="majorHAnsi" w:cs="Arial"/>
-          <w:b/>
-          <w:bCs/>
-        </w:rPr>
         <w:t>URS1</w:t>
       </w:r>
       <w:r>
@@ -13196,6 +13816,92 @@
     </w:lvl>
   </w:abstractNum>
   <w:abstractNum w:abstractNumId="2">
+    <w:nsid w:val="09DF6754"/>
+    <w:multiLevelType w:val="hybridMultilevel"/>
+    <w:tmpl w:val="4D5C55F0"/>
+    <w:lvl w:ilvl="0" w:tplc="0409000F">
+      <w:start w:val="1"/>
+      <w:numFmt w:val="decimal"/>
+      <w:lvlText w:val="%1."/>
+      <w:lvlJc w:val="left"/>
+      <w:pPr>
+        <w:ind w:left="720" w:hanging="360"/>
+      </w:pPr>
+    </w:lvl>
+    <w:lvl w:ilvl="1" w:tplc="04090019" w:tentative="1">
+      <w:start w:val="1"/>
+      <w:numFmt w:val="lowerLetter"/>
+      <w:lvlText w:val="%2."/>
+      <w:lvlJc w:val="left"/>
+      <w:pPr>
+        <w:ind w:left="1440" w:hanging="360"/>
+      </w:pPr>
+    </w:lvl>
+    <w:lvl w:ilvl="2" w:tplc="0409001B" w:tentative="1">
+      <w:start w:val="1"/>
+      <w:numFmt w:val="lowerRoman"/>
+      <w:lvlText w:val="%3."/>
+      <w:lvlJc w:val="right"/>
+      <w:pPr>
+        <w:ind w:left="2160" w:hanging="180"/>
+      </w:pPr>
+    </w:lvl>
+    <w:lvl w:ilvl="3" w:tplc="0409000F" w:tentative="1">
+      <w:start w:val="1"/>
+      <w:numFmt w:val="decimal"/>
+      <w:lvlText w:val="%4."/>
+      <w:lvlJc w:val="left"/>
+      <w:pPr>
+        <w:ind w:left="2880" w:hanging="360"/>
+      </w:pPr>
+    </w:lvl>
+    <w:lvl w:ilvl="4" w:tplc="04090019" w:tentative="1">
+      <w:start w:val="1"/>
+      <w:numFmt w:val="lowerLetter"/>
+      <w:lvlText w:val="%5."/>
+      <w:lvlJc w:val="left"/>
+      <w:pPr>
+        <w:ind w:left="3600" w:hanging="360"/>
+      </w:pPr>
+    </w:lvl>
+    <w:lvl w:ilvl="5" w:tplc="0409001B" w:tentative="1">
+      <w:start w:val="1"/>
+      <w:numFmt w:val="lowerRoman"/>
+      <w:lvlText w:val="%6."/>
+      <w:lvlJc w:val="right"/>
+      <w:pPr>
+        <w:ind w:left="4320" w:hanging="180"/>
+      </w:pPr>
+    </w:lvl>
+    <w:lvl w:ilvl="6" w:tplc="0409000F" w:tentative="1">
+      <w:start w:val="1"/>
+      <w:numFmt w:val="decimal"/>
+      <w:lvlText w:val="%7."/>
+      <w:lvlJc w:val="left"/>
+      <w:pPr>
+        <w:ind w:left="5040" w:hanging="360"/>
+      </w:pPr>
+    </w:lvl>
+    <w:lvl w:ilvl="7" w:tplc="04090019" w:tentative="1">
+      <w:start w:val="1"/>
+      <w:numFmt w:val="lowerLetter"/>
+      <w:lvlText w:val="%8."/>
+      <w:lvlJc w:val="left"/>
+      <w:pPr>
+        <w:ind w:left="5760" w:hanging="360"/>
+      </w:pPr>
+    </w:lvl>
+    <w:lvl w:ilvl="8" w:tplc="0409001B" w:tentative="1">
+      <w:start w:val="1"/>
+      <w:numFmt w:val="lowerRoman"/>
+      <w:lvlText w:val="%9."/>
+      <w:lvlJc w:val="right"/>
+      <w:pPr>
+        <w:ind w:left="6480" w:hanging="180"/>
+      </w:pPr>
+    </w:lvl>
+  </w:abstractNum>
+  <w:abstractNum w:abstractNumId="3">
     <w:nsid w:val="0C6954AF"/>
     <w:multiLevelType w:val="hybridMultilevel"/>
     <w:tmpl w:val="D4FA3060"/>
@@ -13284,7 +13990,7 @@
       </w:pPr>
     </w:lvl>
   </w:abstractNum>
-  <w:abstractNum w:abstractNumId="3">
+  <w:abstractNum w:abstractNumId="4">
     <w:nsid w:val="1135571E"/>
     <w:multiLevelType w:val="hybridMultilevel"/>
     <w:tmpl w:val="D4FA3060"/>
@@ -13373,7 +14079,7 @@
       </w:pPr>
     </w:lvl>
   </w:abstractNum>
-  <w:abstractNum w:abstractNumId="4">
+  <w:abstractNum w:abstractNumId="5">
     <w:nsid w:val="15F16229"/>
     <w:multiLevelType w:val="hybridMultilevel"/>
     <w:tmpl w:val="4D5C55F0"/>
@@ -13459,7 +14165,7 @@
       </w:pPr>
     </w:lvl>
   </w:abstractNum>
-  <w:abstractNum w:abstractNumId="5">
+  <w:abstractNum w:abstractNumId="6">
     <w:nsid w:val="186052D8"/>
     <w:multiLevelType w:val="hybridMultilevel"/>
     <w:tmpl w:val="102CD046"/>
@@ -13548,7 +14254,7 @@
       </w:pPr>
     </w:lvl>
   </w:abstractNum>
-  <w:abstractNum w:abstractNumId="6">
+  <w:abstractNum w:abstractNumId="7">
     <w:nsid w:val="19312319"/>
     <w:multiLevelType w:val="hybridMultilevel"/>
     <w:tmpl w:val="4D5C55F0"/>
@@ -13634,7 +14340,7 @@
       </w:pPr>
     </w:lvl>
   </w:abstractNum>
-  <w:abstractNum w:abstractNumId="7">
+  <w:abstractNum w:abstractNumId="8">
     <w:nsid w:val="1A8C2F94"/>
     <w:multiLevelType w:val="hybridMultilevel"/>
     <w:tmpl w:val="D4FA3060"/>
@@ -13723,7 +14429,7 @@
       </w:pPr>
     </w:lvl>
   </w:abstractNum>
-  <w:abstractNum w:abstractNumId="8">
+  <w:abstractNum w:abstractNumId="9">
     <w:nsid w:val="1B91463B"/>
     <w:multiLevelType w:val="hybridMultilevel"/>
     <w:tmpl w:val="102CD046"/>
@@ -13812,7 +14518,7 @@
       </w:pPr>
     </w:lvl>
   </w:abstractNum>
-  <w:abstractNum w:abstractNumId="9">
+  <w:abstractNum w:abstractNumId="10">
     <w:nsid w:val="1DDF2528"/>
     <w:multiLevelType w:val="hybridMultilevel"/>
     <w:tmpl w:val="D4FA3060"/>
@@ -13901,7 +14607,7 @@
       </w:pPr>
     </w:lvl>
   </w:abstractNum>
-  <w:abstractNum w:abstractNumId="10">
+  <w:abstractNum w:abstractNumId="11">
     <w:nsid w:val="269301CE"/>
     <w:multiLevelType w:val="hybridMultilevel"/>
     <w:tmpl w:val="D4FA3060"/>
@@ -13990,7 +14696,7 @@
       </w:pPr>
     </w:lvl>
   </w:abstractNum>
-  <w:abstractNum w:abstractNumId="11">
+  <w:abstractNum w:abstractNumId="12">
     <w:nsid w:val="3F6B2FE3"/>
     <w:multiLevelType w:val="hybridMultilevel"/>
     <w:tmpl w:val="D4FA3060"/>
@@ -14079,7 +14785,7 @@
       </w:pPr>
     </w:lvl>
   </w:abstractNum>
-  <w:abstractNum w:abstractNumId="12">
+  <w:abstractNum w:abstractNumId="13">
     <w:nsid w:val="4BBC2390"/>
     <w:multiLevelType w:val="hybridMultilevel"/>
     <w:tmpl w:val="D4FA3060"/>
@@ -14168,7 +14874,7 @@
       </w:pPr>
     </w:lvl>
   </w:abstractNum>
-  <w:abstractNum w:abstractNumId="13">
+  <w:abstractNum w:abstractNumId="14">
     <w:nsid w:val="4F244EA5"/>
     <w:multiLevelType w:val="hybridMultilevel"/>
     <w:tmpl w:val="92D2FB80"/>
@@ -14257,7 +14963,7 @@
       </w:pPr>
     </w:lvl>
   </w:abstractNum>
-  <w:abstractNum w:abstractNumId="14">
+  <w:abstractNum w:abstractNumId="15">
     <w:nsid w:val="52A00757"/>
     <w:multiLevelType w:val="hybridMultilevel"/>
     <w:tmpl w:val="102CD046"/>
@@ -14346,7 +15052,271 @@
       </w:pPr>
     </w:lvl>
   </w:abstractNum>
-  <w:abstractNum w:abstractNumId="15">
+  <w:abstractNum w:abstractNumId="16">
+    <w:nsid w:val="58311E8E"/>
+    <w:multiLevelType w:val="hybridMultilevel"/>
+    <w:tmpl w:val="27506FDC"/>
+    <w:lvl w:ilvl="0" w:tplc="193C96F2">
+      <w:start w:val="1"/>
+      <w:numFmt w:val="decimal"/>
+      <w:lvlText w:val="%1."/>
+      <w:lvlJc w:val="left"/>
+      <w:pPr>
+        <w:ind w:left="1080" w:hanging="360"/>
+      </w:pPr>
+      <w:rPr>
+        <w:rFonts w:hint="default"/>
+      </w:rPr>
+    </w:lvl>
+    <w:lvl w:ilvl="1" w:tplc="04090019" w:tentative="1">
+      <w:start w:val="1"/>
+      <w:numFmt w:val="lowerLetter"/>
+      <w:lvlText w:val="%2."/>
+      <w:lvlJc w:val="left"/>
+      <w:pPr>
+        <w:ind w:left="1800" w:hanging="360"/>
+      </w:pPr>
+    </w:lvl>
+    <w:lvl w:ilvl="2" w:tplc="0409001B" w:tentative="1">
+      <w:start w:val="1"/>
+      <w:numFmt w:val="lowerRoman"/>
+      <w:lvlText w:val="%3."/>
+      <w:lvlJc w:val="right"/>
+      <w:pPr>
+        <w:ind w:left="2520" w:hanging="180"/>
+      </w:pPr>
+    </w:lvl>
+    <w:lvl w:ilvl="3" w:tplc="0409000F" w:tentative="1">
+      <w:start w:val="1"/>
+      <w:numFmt w:val="decimal"/>
+      <w:lvlText w:val="%4."/>
+      <w:lvlJc w:val="left"/>
+      <w:pPr>
+        <w:ind w:left="3240" w:hanging="360"/>
+      </w:pPr>
+    </w:lvl>
+    <w:lvl w:ilvl="4" w:tplc="04090019" w:tentative="1">
+      <w:start w:val="1"/>
+      <w:numFmt w:val="lowerLetter"/>
+      <w:lvlText w:val="%5."/>
+      <w:lvlJc w:val="left"/>
+      <w:pPr>
+        <w:ind w:left="3960" w:hanging="360"/>
+      </w:pPr>
+    </w:lvl>
+    <w:lvl w:ilvl="5" w:tplc="0409001B" w:tentative="1">
+      <w:start w:val="1"/>
+      <w:numFmt w:val="lowerRoman"/>
+      <w:lvlText w:val="%6."/>
+      <w:lvlJc w:val="right"/>
+      <w:pPr>
+        <w:ind w:left="4680" w:hanging="180"/>
+      </w:pPr>
+    </w:lvl>
+    <w:lvl w:ilvl="6" w:tplc="0409000F" w:tentative="1">
+      <w:start w:val="1"/>
+      <w:numFmt w:val="decimal"/>
+      <w:lvlText w:val="%7."/>
+      <w:lvlJc w:val="left"/>
+      <w:pPr>
+        <w:ind w:left="5400" w:hanging="360"/>
+      </w:pPr>
+    </w:lvl>
+    <w:lvl w:ilvl="7" w:tplc="04090019" w:tentative="1">
+      <w:start w:val="1"/>
+      <w:numFmt w:val="lowerLetter"/>
+      <w:lvlText w:val="%8."/>
+      <w:lvlJc w:val="left"/>
+      <w:pPr>
+        <w:ind w:left="6120" w:hanging="360"/>
+      </w:pPr>
+    </w:lvl>
+    <w:lvl w:ilvl="8" w:tplc="0409001B" w:tentative="1">
+      <w:start w:val="1"/>
+      <w:numFmt w:val="lowerRoman"/>
+      <w:lvlText w:val="%9."/>
+      <w:lvlJc w:val="right"/>
+      <w:pPr>
+        <w:ind w:left="6840" w:hanging="180"/>
+      </w:pPr>
+    </w:lvl>
+  </w:abstractNum>
+  <w:abstractNum w:abstractNumId="17">
+    <w:nsid w:val="61287999"/>
+    <w:multiLevelType w:val="hybridMultilevel"/>
+    <w:tmpl w:val="CE762E0A"/>
+    <w:lvl w:ilvl="0" w:tplc="93F6A8CA">
+      <w:start w:val="1"/>
+      <w:numFmt w:val="decimal"/>
+      <w:lvlText w:val="%1."/>
+      <w:lvlJc w:val="left"/>
+      <w:pPr>
+        <w:ind w:left="1080" w:hanging="360"/>
+      </w:pPr>
+      <w:rPr>
+        <w:rFonts w:hint="default"/>
+      </w:rPr>
+    </w:lvl>
+    <w:lvl w:ilvl="1" w:tplc="04090019" w:tentative="1">
+      <w:start w:val="1"/>
+      <w:numFmt w:val="lowerLetter"/>
+      <w:lvlText w:val="%2."/>
+      <w:lvlJc w:val="left"/>
+      <w:pPr>
+        <w:ind w:left="1800" w:hanging="360"/>
+      </w:pPr>
+    </w:lvl>
+    <w:lvl w:ilvl="2" w:tplc="0409001B" w:tentative="1">
+      <w:start w:val="1"/>
+      <w:numFmt w:val="lowerRoman"/>
+      <w:lvlText w:val="%3."/>
+      <w:lvlJc w:val="right"/>
+      <w:pPr>
+        <w:ind w:left="2520" w:hanging="180"/>
+      </w:pPr>
+    </w:lvl>
+    <w:lvl w:ilvl="3" w:tplc="0409000F" w:tentative="1">
+      <w:start w:val="1"/>
+      <w:numFmt w:val="decimal"/>
+      <w:lvlText w:val="%4."/>
+      <w:lvlJc w:val="left"/>
+      <w:pPr>
+        <w:ind w:left="3240" w:hanging="360"/>
+      </w:pPr>
+    </w:lvl>
+    <w:lvl w:ilvl="4" w:tplc="04090019" w:tentative="1">
+      <w:start w:val="1"/>
+      <w:numFmt w:val="lowerLetter"/>
+      <w:lvlText w:val="%5."/>
+      <w:lvlJc w:val="left"/>
+      <w:pPr>
+        <w:ind w:left="3960" w:hanging="360"/>
+      </w:pPr>
+    </w:lvl>
+    <w:lvl w:ilvl="5" w:tplc="0409001B" w:tentative="1">
+      <w:start w:val="1"/>
+      <w:numFmt w:val="lowerRoman"/>
+      <w:lvlText w:val="%6."/>
+      <w:lvlJc w:val="right"/>
+      <w:pPr>
+        <w:ind w:left="4680" w:hanging="180"/>
+      </w:pPr>
+    </w:lvl>
+    <w:lvl w:ilvl="6" w:tplc="0409000F" w:tentative="1">
+      <w:start w:val="1"/>
+      <w:numFmt w:val="decimal"/>
+      <w:lvlText w:val="%7."/>
+      <w:lvlJc w:val="left"/>
+      <w:pPr>
+        <w:ind w:left="5400" w:hanging="360"/>
+      </w:pPr>
+    </w:lvl>
+    <w:lvl w:ilvl="7" w:tplc="04090019" w:tentative="1">
+      <w:start w:val="1"/>
+      <w:numFmt w:val="lowerLetter"/>
+      <w:lvlText w:val="%8."/>
+      <w:lvlJc w:val="left"/>
+      <w:pPr>
+        <w:ind w:left="6120" w:hanging="360"/>
+      </w:pPr>
+    </w:lvl>
+    <w:lvl w:ilvl="8" w:tplc="0409001B" w:tentative="1">
+      <w:start w:val="1"/>
+      <w:numFmt w:val="lowerRoman"/>
+      <w:lvlText w:val="%9."/>
+      <w:lvlJc w:val="right"/>
+      <w:pPr>
+        <w:ind w:left="6840" w:hanging="180"/>
+      </w:pPr>
+    </w:lvl>
+  </w:abstractNum>
+  <w:abstractNum w:abstractNumId="18">
+    <w:nsid w:val="665D4248"/>
+    <w:multiLevelType w:val="hybridMultilevel"/>
+    <w:tmpl w:val="4D5C55F0"/>
+    <w:lvl w:ilvl="0" w:tplc="0409000F">
+      <w:start w:val="1"/>
+      <w:numFmt w:val="decimal"/>
+      <w:lvlText w:val="%1."/>
+      <w:lvlJc w:val="left"/>
+      <w:pPr>
+        <w:ind w:left="720" w:hanging="360"/>
+      </w:pPr>
+    </w:lvl>
+    <w:lvl w:ilvl="1" w:tplc="04090019" w:tentative="1">
+      <w:start w:val="1"/>
+      <w:numFmt w:val="lowerLetter"/>
+      <w:lvlText w:val="%2."/>
+      <w:lvlJc w:val="left"/>
+      <w:pPr>
+        <w:ind w:left="1440" w:hanging="360"/>
+      </w:pPr>
+    </w:lvl>
+    <w:lvl w:ilvl="2" w:tplc="0409001B" w:tentative="1">
+      <w:start w:val="1"/>
+      <w:numFmt w:val="lowerRoman"/>
+      <w:lvlText w:val="%3."/>
+      <w:lvlJc w:val="right"/>
+      <w:pPr>
+        <w:ind w:left="2160" w:hanging="180"/>
+      </w:pPr>
+    </w:lvl>
+    <w:lvl w:ilvl="3" w:tplc="0409000F" w:tentative="1">
+      <w:start w:val="1"/>
+      <w:numFmt w:val="decimal"/>
+      <w:lvlText w:val="%4."/>
+      <w:lvlJc w:val="left"/>
+      <w:pPr>
+        <w:ind w:left="2880" w:hanging="360"/>
+      </w:pPr>
+    </w:lvl>
+    <w:lvl w:ilvl="4" w:tplc="04090019" w:tentative="1">
+      <w:start w:val="1"/>
+      <w:numFmt w:val="lowerLetter"/>
+      <w:lvlText w:val="%5."/>
+      <w:lvlJc w:val="left"/>
+      <w:pPr>
+        <w:ind w:left="3600" w:hanging="360"/>
+      </w:pPr>
+    </w:lvl>
+    <w:lvl w:ilvl="5" w:tplc="0409001B" w:tentative="1">
+      <w:start w:val="1"/>
+      <w:numFmt w:val="lowerRoman"/>
+      <w:lvlText w:val="%6."/>
+      <w:lvlJc w:val="right"/>
+      <w:pPr>
+        <w:ind w:left="4320" w:hanging="180"/>
+      </w:pPr>
+    </w:lvl>
+    <w:lvl w:ilvl="6" w:tplc="0409000F" w:tentative="1">
+      <w:start w:val="1"/>
+      <w:numFmt w:val="decimal"/>
+      <w:lvlText w:val="%7."/>
+      <w:lvlJc w:val="left"/>
+      <w:pPr>
+        <w:ind w:left="5040" w:hanging="360"/>
+      </w:pPr>
+    </w:lvl>
+    <w:lvl w:ilvl="7" w:tplc="04090019" w:tentative="1">
+      <w:start w:val="1"/>
+      <w:numFmt w:val="lowerLetter"/>
+      <w:lvlText w:val="%8."/>
+      <w:lvlJc w:val="left"/>
+      <w:pPr>
+        <w:ind w:left="5760" w:hanging="360"/>
+      </w:pPr>
+    </w:lvl>
+    <w:lvl w:ilvl="8" w:tplc="0409001B" w:tentative="1">
+      <w:start w:val="1"/>
+      <w:numFmt w:val="lowerRoman"/>
+      <w:lvlText w:val="%9."/>
+      <w:lvlJc w:val="right"/>
+      <w:pPr>
+        <w:ind w:left="6480" w:hanging="180"/>
+      </w:pPr>
+    </w:lvl>
+  </w:abstractNum>
+  <w:abstractNum w:abstractNumId="19">
     <w:nsid w:val="6B6E2360"/>
     <w:multiLevelType w:val="hybridMultilevel"/>
     <w:tmpl w:val="4D5C55F0"/>
@@ -14432,7 +15402,7 @@
       </w:pPr>
     </w:lvl>
   </w:abstractNum>
-  <w:abstractNum w:abstractNumId="16">
+  <w:abstractNum w:abstractNumId="20">
     <w:nsid w:val="6E5F01FE"/>
     <w:multiLevelType w:val="hybridMultilevel"/>
     <w:tmpl w:val="D4FA3060"/>
@@ -14521,7 +15491,7 @@
       </w:pPr>
     </w:lvl>
   </w:abstractNum>
-  <w:abstractNum w:abstractNumId="17">
+  <w:abstractNum w:abstractNumId="21">
     <w:nsid w:val="73AD07A1"/>
     <w:multiLevelType w:val="hybridMultilevel"/>
     <w:tmpl w:val="4D5C55F0"/>
@@ -14607,7 +15577,7 @@
       </w:pPr>
     </w:lvl>
   </w:abstractNum>
-  <w:abstractNum w:abstractNumId="18">
+  <w:abstractNum w:abstractNumId="22">
     <w:nsid w:val="7ADC2188"/>
     <w:multiLevelType w:val="hybridMultilevel"/>
     <w:tmpl w:val="D4FA3060"/>
@@ -14696,7 +15666,7 @@
       </w:pPr>
     </w:lvl>
   </w:abstractNum>
-  <w:abstractNum w:abstractNumId="19">
+  <w:abstractNum w:abstractNumId="23">
     <w:nsid w:val="7CA637A3"/>
     <w:multiLevelType w:val="hybridMultilevel"/>
     <w:tmpl w:val="4D5C55F0"/>
@@ -14783,64 +15753,76 @@
     </w:lvl>
   </w:abstractNum>
   <w:num w:numId="1">
-    <w:abstractNumId w:val="16"/>
+    <w:abstractNumId w:val="20"/>
   </w:num>
   <w:num w:numId="2">
+    <w:abstractNumId w:val="10"/>
+  </w:num>
+  <w:num w:numId="3">
+    <w:abstractNumId w:val="3"/>
+  </w:num>
+  <w:num w:numId="4">
+    <w:abstractNumId w:val="14"/>
+  </w:num>
+  <w:num w:numId="5">
+    <w:abstractNumId w:val="15"/>
+  </w:num>
+  <w:num w:numId="6">
+    <w:abstractNumId w:val="22"/>
+  </w:num>
+  <w:num w:numId="7">
     <w:abstractNumId w:val="9"/>
   </w:num>
-  <w:num w:numId="3">
-    <w:abstractNumId w:val="2"/>
-  </w:num>
-  <w:num w:numId="4">
-    <w:abstractNumId w:val="13"/>
-  </w:num>
-  <w:num w:numId="5">
-    <w:abstractNumId w:val="14"/>
-  </w:num>
-  <w:num w:numId="6">
-    <w:abstractNumId w:val="18"/>
-  </w:num>
-  <w:num w:numId="7">
-    <w:abstractNumId w:val="8"/>
-  </w:num>
   <w:num w:numId="8">
-    <w:abstractNumId w:val="5"/>
+    <w:abstractNumId w:val="6"/>
   </w:num>
   <w:num w:numId="9">
     <w:abstractNumId w:val="0"/>
   </w:num>
   <w:num w:numId="10">
-    <w:abstractNumId w:val="3"/>
+    <w:abstractNumId w:val="4"/>
   </w:num>
   <w:num w:numId="11">
-    <w:abstractNumId w:val="7"/>
+    <w:abstractNumId w:val="8"/>
   </w:num>
   <w:num w:numId="12">
     <w:abstractNumId w:val="1"/>
   </w:num>
   <w:num w:numId="13">
+    <w:abstractNumId w:val="13"/>
+  </w:num>
+  <w:num w:numId="14">
     <w:abstractNumId w:val="12"/>
   </w:num>
-  <w:num w:numId="14">
+  <w:num w:numId="15">
     <w:abstractNumId w:val="11"/>
   </w:num>
-  <w:num w:numId="15">
-    <w:abstractNumId w:val="10"/>
+  <w:num w:numId="16">
+    <w:abstractNumId w:val="23"/>
   </w:num>
-  <w:num w:numId="16">
+  <w:num w:numId="17">
+    <w:abstractNumId w:val="5"/>
+  </w:num>
+  <w:num w:numId="18">
+    <w:abstractNumId w:val="7"/>
+  </w:num>
+  <w:num w:numId="19">
+    <w:abstractNumId w:val="21"/>
+  </w:num>
+  <w:num w:numId="20">
     <w:abstractNumId w:val="19"/>
   </w:num>
-  <w:num w:numId="17">
-    <w:abstractNumId w:val="4"/>
+  <w:num w:numId="21">
+    <w:abstractNumId w:val="16"/>
   </w:num>
-  <w:num w:numId="18">
-    <w:abstractNumId w:val="6"/>
+  <w:num w:numId="22">
+    <w:abstractNumId w:val="18"/>
   </w:num>
-  <w:num w:numId="19">
+  <w:num w:numId="23">
     <w:abstractNumId w:val="17"/>
   </w:num>
-  <w:num w:numId="20">
-    <w:abstractNumId w:val="15"/>
+  <w:num w:numId="24">
+    <w:abstractNumId w:val="2"/>
   </w:num>
 </w:numbering>
 </file>
@@ -15005,7 +15987,7 @@
   <w:style w:type="paragraph" w:default="1" w:styleId="Normal">
     <w:name w:val="Normal"/>
     <w:qFormat/>
-    <w:rsid w:val="00D9459F"/>
+    <w:rsid w:val="00306444"/>
   </w:style>
   <w:style w:type="character" w:default="1" w:styleId="DefaultParagraphFont">
     <w:name w:val="Default Paragraph Font"/>

</xml_diff>